<commit_message>
CP-32738: Update doc for CH 8.1
Signed-off-by: Deli Zhang <deli.zhang@citrix.com>
</commit_message>
<xml_diff>
--- a/src/XenCert/XenCert_VerificationForm.docx
+++ b/src/XenCert/XenCert_VerificationForm.docx
@@ -81,6 +81,8 @@
           <w:szCs w:val="28"/>
         </w:rPr>
       </w:pPr>
+      <w:bookmarkStart w:id="0" w:name="_GoBack"/>
+      <w:bookmarkEnd w:id="0"/>
     </w:p>
     <w:p>
       <w:pPr>
@@ -146,7 +148,7 @@
           <w:sz w:val="40"/>
           <w:szCs w:val="40"/>
         </w:rPr>
-        <w:t xml:space="preserve">XenCert for </w:t>
+        <w:t xml:space="preserve">XenCert </w:t>
       </w:r>
       <w:r>
         <w:rPr>
@@ -156,7 +158,7 @@
           <w:sz w:val="40"/>
           <w:szCs w:val="40"/>
         </w:rPr>
-        <w:t>Citrix Hypervisor</w:t>
+        <w:t>for Citrix Hypervisor 8</w:t>
       </w:r>
       <w:r>
         <w:rPr>
@@ -166,7 +168,17 @@
           <w:sz w:val="40"/>
           <w:szCs w:val="40"/>
         </w:rPr>
-        <w:t xml:space="preserve"> 8.0</w:t>
+        <w:t>.</w:t>
+      </w:r>
+      <w:r>
+        <w:rPr>
+          <w:b/>
+          <w:bCs/>
+          <w:color w:val="25648C"/>
+          <w:sz w:val="40"/>
+          <w:szCs w:val="40"/>
+        </w:rPr>
+        <w:t>x</w:t>
       </w:r>
     </w:p>
     <w:p>
@@ -765,7 +777,7 @@
           <w:sz w:val="16"/>
           <w:szCs w:val="16"/>
         </w:rPr>
-        <w:t>9</w:t>
+        <w:t>6</w:t>
       </w:r>
       <w:r>
         <w:rPr>
@@ -942,107 +954,6 @@
               </w:rPr>
             </w:pPr>
             <w:r>
-              <w:rPr>
-                <w:rFonts w:ascii="Arial" w:hAnsi="Arial" w:cs="Arial"/>
-                <w:color w:val="4D4F53"/>
-                <w:sz w:val="22"/>
-                <w:szCs w:val="22"/>
-              </w:rPr>
-              <w:t xml:space="preserve">Citrix </w:t>
-            </w:r>
-            <w:r>
-              <w:rPr>
-                <w:rFonts w:ascii="Arial" w:hAnsi="Arial" w:cs="Arial"/>
-                <w:color w:val="4D4F53"/>
-                <w:sz w:val="22"/>
-                <w:szCs w:val="22"/>
-              </w:rPr>
-              <w:t>Hypervisor</w:t>
-            </w:r>
-            <w:r>
-              <w:rPr>
-                <w:rFonts w:ascii="Arial" w:hAnsi="Arial" w:cs="Arial"/>
-                <w:color w:val="4D4F53"/>
-                <w:sz w:val="22"/>
-                <w:szCs w:val="22"/>
-              </w:rPr>
-              <w:t xml:space="preserve"> </w:t>
-            </w:r>
-            <w:r>
-              <w:rPr>
-                <w:rFonts w:ascii="Arial" w:hAnsi="Arial" w:cs="Arial"/>
-                <w:color w:val="4D4F53"/>
-                <w:sz w:val="22"/>
-                <w:szCs w:val="22"/>
-              </w:rPr>
-              <w:t>8.0</w:t>
-            </w:r>
-          </w:p>
-        </w:tc>
-      </w:tr>
-      <w:tr>
-        <w:tc>
-          <w:tcPr>
-            <w:tcW w:w="2264" w:type="dxa"/>
-            <w:tcBorders>
-              <w:top w:val="single" w:sz="4" w:space="0" w:color="4D4F53"/>
-              <w:left w:val="single" w:sz="4" w:space="0" w:color="4D4F53"/>
-              <w:bottom w:val="single" w:sz="4" w:space="0" w:color="4D4F53"/>
-              <w:right w:val="single" w:sz="4" w:space="0" w:color="4D4F53"/>
-            </w:tcBorders>
-            <w:shd w:val="clear" w:color="auto" w:fill="FFFFFF"/>
-            <w:tcMar>
-              <w:left w:w="93" w:type="dxa"/>
-            </w:tcMar>
-            <w:vAlign w:val="center"/>
-          </w:tcPr>
-          <w:p>
-            <w:pPr>
-              <w:jc w:val="right"/>
-              <w:rPr>
-                <w:rFonts w:ascii="Arial" w:hAnsi="Arial" w:cs="Arial"/>
-                <w:b/>
-                <w:color w:val="4D4F53"/>
-                <w:sz w:val="18"/>
-                <w:szCs w:val="18"/>
-              </w:rPr>
-            </w:pPr>
-            <w:r>
-              <w:rPr>
-                <w:rFonts w:ascii="Arial" w:hAnsi="Arial" w:cs="Arial"/>
-                <w:b/>
-                <w:color w:val="4D4F53"/>
-                <w:sz w:val="18"/>
-                <w:szCs w:val="18"/>
-              </w:rPr>
-              <w:t>Company Name</w:t>
-            </w:r>
-          </w:p>
-        </w:tc>
-        <w:tc>
-          <w:tcPr>
-            <w:tcW w:w="5472" w:type="dxa"/>
-            <w:tcBorders>
-              <w:top w:val="single" w:sz="4" w:space="0" w:color="4D4F53"/>
-              <w:left w:val="single" w:sz="4" w:space="0" w:color="4D4F53"/>
-              <w:bottom w:val="single" w:sz="4" w:space="0" w:color="4D4F53"/>
-              <w:right w:val="single" w:sz="4" w:space="0" w:color="4D4F53"/>
-            </w:tcBorders>
-            <w:shd w:val="clear" w:color="auto" w:fill="FFFFFF"/>
-            <w:tcMar>
-              <w:left w:w="93" w:type="dxa"/>
-            </w:tcMar>
-          </w:tcPr>
-          <w:p>
-            <w:pPr>
-              <w:rPr>
-                <w:rFonts w:ascii="Arial" w:hAnsi="Arial" w:cs="Arial"/>
-                <w:color w:val="4D4F53"/>
-                <w:sz w:val="22"/>
-                <w:szCs w:val="22"/>
-              </w:rPr>
-            </w:pPr>
-            <w:r>
               <w:fldChar w:fldCharType="begin">
                 <w:ffData>
                   <w:name w:val="__Fieldmark__35_7018"/>
@@ -1058,14 +969,107 @@
             <w:r>
               <w:fldChar w:fldCharType="separate"/>
             </w:r>
-            <w:bookmarkStart w:id="0" w:name="__Fieldmark__29_1334410009"/>
-            <w:bookmarkStart w:id="1" w:name="Text17"/>
+            <w:r>
+              <w:rPr>
+                <w:rFonts w:ascii="Arial" w:hAnsi="Arial" w:cs="Arial"/>
+                <w:color w:val="4D4F53"/>
+                <w:sz w:val="22"/>
+                <w:szCs w:val="22"/>
+              </w:rPr>
+              <w:t>     </w:t>
+            </w:r>
+            <w:r>
+              <w:fldChar w:fldCharType="end"/>
+            </w:r>
+          </w:p>
+        </w:tc>
+      </w:tr>
+      <w:tr>
+        <w:tc>
+          <w:tcPr>
+            <w:tcW w:w="2264" w:type="dxa"/>
+            <w:tcBorders>
+              <w:top w:val="single" w:sz="4" w:space="0" w:color="4D4F53"/>
+              <w:left w:val="single" w:sz="4" w:space="0" w:color="4D4F53"/>
+              <w:bottom w:val="single" w:sz="4" w:space="0" w:color="4D4F53"/>
+              <w:right w:val="single" w:sz="4" w:space="0" w:color="4D4F53"/>
+            </w:tcBorders>
+            <w:shd w:val="clear" w:color="auto" w:fill="FFFFFF"/>
+            <w:tcMar>
+              <w:left w:w="93" w:type="dxa"/>
+            </w:tcMar>
+            <w:vAlign w:val="center"/>
+          </w:tcPr>
+          <w:p>
+            <w:pPr>
+              <w:jc w:val="right"/>
+              <w:rPr>
+                <w:rFonts w:ascii="Arial" w:hAnsi="Arial" w:cs="Arial"/>
+                <w:b/>
+                <w:color w:val="4D4F53"/>
+                <w:sz w:val="18"/>
+                <w:szCs w:val="18"/>
+              </w:rPr>
+            </w:pPr>
+            <w:r>
+              <w:rPr>
+                <w:rFonts w:ascii="Arial" w:hAnsi="Arial" w:cs="Arial"/>
+                <w:b/>
+                <w:color w:val="4D4F53"/>
+                <w:sz w:val="18"/>
+                <w:szCs w:val="18"/>
+              </w:rPr>
+              <w:t>Company Name</w:t>
+            </w:r>
+          </w:p>
+        </w:tc>
+        <w:tc>
+          <w:tcPr>
+            <w:tcW w:w="5472" w:type="dxa"/>
+            <w:tcBorders>
+              <w:top w:val="single" w:sz="4" w:space="0" w:color="4D4F53"/>
+              <w:left w:val="single" w:sz="4" w:space="0" w:color="4D4F53"/>
+              <w:bottom w:val="single" w:sz="4" w:space="0" w:color="4D4F53"/>
+              <w:right w:val="single" w:sz="4" w:space="0" w:color="4D4F53"/>
+            </w:tcBorders>
+            <w:shd w:val="clear" w:color="auto" w:fill="FFFFFF"/>
+            <w:tcMar>
+              <w:left w:w="93" w:type="dxa"/>
+            </w:tcMar>
+          </w:tcPr>
+          <w:p>
+            <w:pPr>
+              <w:rPr>
+                <w:rFonts w:ascii="Arial" w:hAnsi="Arial" w:cs="Arial"/>
+                <w:color w:val="4D4F53"/>
+                <w:sz w:val="22"/>
+                <w:szCs w:val="22"/>
+              </w:rPr>
+            </w:pPr>
+            <w:r>
+              <w:fldChar w:fldCharType="begin">
+                <w:ffData>
+                  <w:name w:val="__Fieldmark__35_7018"/>
+                  <w:enabled/>
+                  <w:calcOnExit w:val="0"/>
+                  <w:textInput/>
+                </w:ffData>
+              </w:fldChar>
+            </w:r>
+            <w:r>
+              <w:instrText>FORMTEXT</w:instrText>
+            </w:r>
+            <w:r>
+              <w:fldChar w:fldCharType="separate"/>
+            </w:r>
+            <w:bookmarkStart w:id="1" w:name="__Fieldmark__35_701887843"/>
             <w:bookmarkStart w:id="2" w:name="__Fieldmark__23_1154263036"/>
-            <w:bookmarkStart w:id="3" w:name="__Fieldmark__35_701887843"/>
-            <w:bookmarkEnd w:id="0"/>
+            <w:bookmarkStart w:id="3" w:name="Text17"/>
+            <w:bookmarkStart w:id="4" w:name="__Fieldmark__29_1334410009"/>
             <w:bookmarkEnd w:id="1"/>
             <w:bookmarkEnd w:id="2"/>
             <w:bookmarkEnd w:id="3"/>
+            <w:bookmarkEnd w:id="4"/>
             <w:r>
               <w:rPr>
                 <w:rFonts w:ascii="Arial" w:hAnsi="Arial" w:cs="Arial"/>
@@ -1075,12 +1079,12 @@
               </w:rPr>
               <w:t>     </w:t>
             </w:r>
-            <w:bookmarkStart w:id="4" w:name="__Fieldmark__29_13344100091"/>
-            <w:bookmarkStart w:id="5" w:name="Text171"/>
-            <w:bookmarkStart w:id="6" w:name="__Fieldmark__23_11542630361"/>
-            <w:bookmarkEnd w:id="4"/>
+            <w:bookmarkStart w:id="5" w:name="__Fieldmark__29_13344100091"/>
+            <w:bookmarkStart w:id="6" w:name="Text171"/>
+            <w:bookmarkStart w:id="7" w:name="__Fieldmark__23_11542630361"/>
             <w:bookmarkEnd w:id="5"/>
             <w:bookmarkEnd w:id="6"/>
+            <w:bookmarkEnd w:id="7"/>
             <w:r>
               <w:fldChar w:fldCharType="end"/>
             </w:r>
@@ -1165,15 +1169,15 @@
             <w:r>
               <w:fldChar w:fldCharType="separate"/>
             </w:r>
-            <w:bookmarkStart w:id="7" w:name="__Fieldmark__48_1334410009"/>
-            <w:bookmarkStart w:id="8" w:name="__Fieldmark__32_869103988"/>
-            <w:bookmarkStart w:id="9" w:name="__Fieldmark__36_1154263036"/>
-            <w:bookmarkStart w:id="10" w:name="__Fieldmark__60_701887843"/>
-            <w:bookmarkStart w:id="11" w:name="Text1711"/>
-            <w:bookmarkEnd w:id="7"/>
-            <w:bookmarkEnd w:id="8"/>
+            <w:bookmarkStart w:id="8" w:name="Text1711"/>
+            <w:bookmarkStart w:id="9" w:name="__Fieldmark__60_701887843"/>
+            <w:bookmarkStart w:id="10" w:name="__Fieldmark__36_1154263036"/>
+            <w:bookmarkStart w:id="11" w:name="__Fieldmark__32_869103988"/>
+            <w:bookmarkStart w:id="12" w:name="__Fieldmark__48_1334410009"/>
             <w:bookmarkEnd w:id="9"/>
             <w:bookmarkEnd w:id="10"/>
+            <w:bookmarkEnd w:id="11"/>
+            <w:bookmarkEnd w:id="12"/>
             <w:r>
               <w:rPr>
                 <w:rFonts w:ascii="Arial" w:hAnsi="Arial" w:cs="Arial"/>
@@ -1183,13 +1187,13 @@
               </w:rPr>
               <w:t>     </w:t>
             </w:r>
-            <w:bookmarkStart w:id="12" w:name="__Fieldmark__48_13344100091"/>
-            <w:bookmarkStart w:id="13" w:name="__Fieldmark__32_8691039881"/>
-            <w:bookmarkStart w:id="14" w:name="__Fieldmark__36_11542630361"/>
-            <w:bookmarkEnd w:id="11"/>
-            <w:bookmarkEnd w:id="12"/>
+            <w:bookmarkStart w:id="13" w:name="__Fieldmark__48_13344100091"/>
+            <w:bookmarkStart w:id="14" w:name="__Fieldmark__32_8691039881"/>
+            <w:bookmarkStart w:id="15" w:name="__Fieldmark__36_11542630361"/>
+            <w:bookmarkEnd w:id="8"/>
             <w:bookmarkEnd w:id="13"/>
             <w:bookmarkEnd w:id="14"/>
+            <w:bookmarkEnd w:id="15"/>
             <w:r>
               <w:fldChar w:fldCharType="end"/>
             </w:r>
@@ -1274,15 +1278,15 @@
             <w:r>
               <w:fldChar w:fldCharType="separate"/>
             </w:r>
-            <w:bookmarkStart w:id="15" w:name="__Fieldmark__67_1334410009"/>
-            <w:bookmarkStart w:id="16" w:name="Text16"/>
-            <w:bookmarkStart w:id="17" w:name="__Fieldmark__49_1154263036"/>
-            <w:bookmarkStart w:id="18" w:name="__Fieldmark__85_701887843"/>
-            <w:bookmarkStart w:id="19" w:name="Text1611"/>
-            <w:bookmarkEnd w:id="15"/>
-            <w:bookmarkEnd w:id="16"/>
+            <w:bookmarkStart w:id="16" w:name="Text1611"/>
+            <w:bookmarkStart w:id="17" w:name="__Fieldmark__85_701887843"/>
+            <w:bookmarkStart w:id="18" w:name="__Fieldmark__49_1154263036"/>
+            <w:bookmarkStart w:id="19" w:name="Text16"/>
+            <w:bookmarkStart w:id="20" w:name="__Fieldmark__67_1334410009"/>
             <w:bookmarkEnd w:id="17"/>
             <w:bookmarkEnd w:id="18"/>
+            <w:bookmarkEnd w:id="19"/>
+            <w:bookmarkEnd w:id="20"/>
             <w:r>
               <w:rPr>
                 <w:rFonts w:ascii="Arial" w:hAnsi="Arial" w:cs="Arial"/>
@@ -1292,13 +1296,13 @@
               </w:rPr>
               <w:t>     </w:t>
             </w:r>
-            <w:bookmarkStart w:id="20" w:name="__Fieldmark__67_13344100091"/>
-            <w:bookmarkStart w:id="21" w:name="Text161"/>
-            <w:bookmarkStart w:id="22" w:name="__Fieldmark__49_11542630361"/>
-            <w:bookmarkEnd w:id="19"/>
-            <w:bookmarkEnd w:id="20"/>
+            <w:bookmarkStart w:id="21" w:name="__Fieldmark__67_13344100091"/>
+            <w:bookmarkStart w:id="22" w:name="Text161"/>
+            <w:bookmarkStart w:id="23" w:name="__Fieldmark__49_11542630361"/>
+            <w:bookmarkEnd w:id="16"/>
             <w:bookmarkEnd w:id="21"/>
             <w:bookmarkEnd w:id="22"/>
+            <w:bookmarkEnd w:id="23"/>
             <w:r>
               <w:fldChar w:fldCharType="end"/>
             </w:r>
@@ -1383,15 +1387,15 @@
             <w:r>
               <w:fldChar w:fldCharType="separate"/>
             </w:r>
-            <w:bookmarkStart w:id="23" w:name="__Fieldmark__86_1334410009"/>
-            <w:bookmarkStart w:id="24" w:name="Text18"/>
-            <w:bookmarkStart w:id="25" w:name="__Fieldmark__62_1154263036"/>
-            <w:bookmarkStart w:id="26" w:name="__Fieldmark__110_701887843"/>
-            <w:bookmarkStart w:id="27" w:name="Text1811"/>
-            <w:bookmarkEnd w:id="23"/>
-            <w:bookmarkEnd w:id="24"/>
+            <w:bookmarkStart w:id="24" w:name="Text1811"/>
+            <w:bookmarkStart w:id="25" w:name="__Fieldmark__110_701887843"/>
+            <w:bookmarkStart w:id="26" w:name="__Fieldmark__62_1154263036"/>
+            <w:bookmarkStart w:id="27" w:name="Text18"/>
+            <w:bookmarkStart w:id="28" w:name="__Fieldmark__86_1334410009"/>
             <w:bookmarkEnd w:id="25"/>
             <w:bookmarkEnd w:id="26"/>
+            <w:bookmarkEnd w:id="27"/>
+            <w:bookmarkEnd w:id="28"/>
             <w:r>
               <w:rPr>
                 <w:rFonts w:ascii="Arial" w:hAnsi="Arial" w:cs="Arial"/>
@@ -1401,13 +1405,13 @@
               </w:rPr>
               <w:t>     </w:t>
             </w:r>
-            <w:bookmarkStart w:id="28" w:name="__Fieldmark__86_13344100091"/>
-            <w:bookmarkStart w:id="29" w:name="Text181"/>
-            <w:bookmarkStart w:id="30" w:name="__Fieldmark__62_11542630361"/>
-            <w:bookmarkEnd w:id="27"/>
-            <w:bookmarkEnd w:id="28"/>
+            <w:bookmarkStart w:id="29" w:name="__Fieldmark__86_13344100091"/>
+            <w:bookmarkStart w:id="30" w:name="Text181"/>
+            <w:bookmarkStart w:id="31" w:name="__Fieldmark__62_11542630361"/>
+            <w:bookmarkEnd w:id="24"/>
             <w:bookmarkEnd w:id="29"/>
             <w:bookmarkEnd w:id="30"/>
+            <w:bookmarkEnd w:id="31"/>
             <w:r>
               <w:fldChar w:fldCharType="end"/>
             </w:r>
@@ -1492,15 +1496,15 @@
             <w:r>
               <w:fldChar w:fldCharType="separate"/>
             </w:r>
-            <w:bookmarkStart w:id="31" w:name="__Fieldmark__105_1334410009"/>
-            <w:bookmarkStart w:id="32" w:name="Text19"/>
-            <w:bookmarkStart w:id="33" w:name="__Fieldmark__75_1154263036"/>
-            <w:bookmarkStart w:id="34" w:name="__Fieldmark__135_701887843"/>
-            <w:bookmarkStart w:id="35" w:name="Text1911"/>
-            <w:bookmarkEnd w:id="31"/>
-            <w:bookmarkEnd w:id="32"/>
+            <w:bookmarkStart w:id="32" w:name="Text1911"/>
+            <w:bookmarkStart w:id="33" w:name="__Fieldmark__135_701887843"/>
+            <w:bookmarkStart w:id="34" w:name="__Fieldmark__75_1154263036"/>
+            <w:bookmarkStart w:id="35" w:name="Text19"/>
+            <w:bookmarkStart w:id="36" w:name="__Fieldmark__105_1334410009"/>
             <w:bookmarkEnd w:id="33"/>
             <w:bookmarkEnd w:id="34"/>
+            <w:bookmarkEnd w:id="35"/>
+            <w:bookmarkEnd w:id="36"/>
             <w:r>
               <w:rPr>
                 <w:rFonts w:ascii="Arial" w:hAnsi="Arial" w:cs="Arial"/>
@@ -1510,13 +1514,13 @@
               </w:rPr>
               <w:t>     </w:t>
             </w:r>
-            <w:bookmarkStart w:id="36" w:name="__Fieldmark__105_13344100091"/>
-            <w:bookmarkStart w:id="37" w:name="Text191"/>
-            <w:bookmarkStart w:id="38" w:name="__Fieldmark__75_11542630361"/>
-            <w:bookmarkEnd w:id="35"/>
-            <w:bookmarkEnd w:id="36"/>
+            <w:bookmarkStart w:id="37" w:name="__Fieldmark__105_13344100091"/>
+            <w:bookmarkStart w:id="38" w:name="Text191"/>
+            <w:bookmarkStart w:id="39" w:name="__Fieldmark__75_11542630361"/>
+            <w:bookmarkEnd w:id="32"/>
             <w:bookmarkEnd w:id="37"/>
             <w:bookmarkEnd w:id="38"/>
+            <w:bookmarkEnd w:id="39"/>
             <w:r>
               <w:fldChar w:fldCharType="end"/>
             </w:r>
@@ -1601,14 +1605,14 @@
             <w:r>
               <w:fldChar w:fldCharType="separate"/>
             </w:r>
-            <w:bookmarkStart w:id="39" w:name="__Fieldmark__122_1334410009"/>
-            <w:bookmarkStart w:id="40" w:name="Text20"/>
+            <w:bookmarkStart w:id="40" w:name="__Fieldmark__158_701887843"/>
             <w:bookmarkStart w:id="41" w:name="__Fieldmark__86_1154263036"/>
-            <w:bookmarkStart w:id="42" w:name="__Fieldmark__158_701887843"/>
-            <w:bookmarkEnd w:id="39"/>
+            <w:bookmarkStart w:id="42" w:name="Text20"/>
+            <w:bookmarkStart w:id="43" w:name="__Fieldmark__122_1334410009"/>
             <w:bookmarkEnd w:id="40"/>
             <w:bookmarkEnd w:id="41"/>
             <w:bookmarkEnd w:id="42"/>
+            <w:bookmarkEnd w:id="43"/>
             <w:r>
               <w:rPr>
                 <w:rFonts w:ascii="Arial" w:hAnsi="Arial" w:cs="Arial"/>
@@ -1618,12 +1622,12 @@
               </w:rPr>
               <w:t>     </w:t>
             </w:r>
-            <w:bookmarkStart w:id="43" w:name="__Fieldmark__122_13344100091"/>
-            <w:bookmarkStart w:id="44" w:name="Text201"/>
-            <w:bookmarkStart w:id="45" w:name="__Fieldmark__86_11542630361"/>
-            <w:bookmarkEnd w:id="43"/>
+            <w:bookmarkStart w:id="44" w:name="__Fieldmark__122_13344100091"/>
+            <w:bookmarkStart w:id="45" w:name="Text201"/>
+            <w:bookmarkStart w:id="46" w:name="__Fieldmark__86_11542630361"/>
             <w:bookmarkEnd w:id="44"/>
             <w:bookmarkEnd w:id="45"/>
+            <w:bookmarkEnd w:id="46"/>
             <w:r>
               <w:fldChar w:fldCharType="end"/>
             </w:r>
@@ -1708,15 +1712,15 @@
             <w:r>
               <w:fldChar w:fldCharType="separate"/>
             </w:r>
-            <w:bookmarkStart w:id="46" w:name="__Fieldmark__141_1334410009"/>
-            <w:bookmarkStart w:id="47" w:name="__Fieldmark__80_869103988"/>
-            <w:bookmarkStart w:id="48" w:name="__Fieldmark__99_1154263036"/>
-            <w:bookmarkStart w:id="49" w:name="__Fieldmark__183_701887843"/>
-            <w:bookmarkStart w:id="50" w:name="Text2011"/>
-            <w:bookmarkEnd w:id="46"/>
-            <w:bookmarkEnd w:id="47"/>
+            <w:bookmarkStart w:id="47" w:name="Text2011"/>
+            <w:bookmarkStart w:id="48" w:name="__Fieldmark__183_701887843"/>
+            <w:bookmarkStart w:id="49" w:name="__Fieldmark__99_1154263036"/>
+            <w:bookmarkStart w:id="50" w:name="__Fieldmark__80_869103988"/>
+            <w:bookmarkStart w:id="51" w:name="__Fieldmark__141_1334410009"/>
             <w:bookmarkEnd w:id="48"/>
             <w:bookmarkEnd w:id="49"/>
+            <w:bookmarkEnd w:id="50"/>
+            <w:bookmarkEnd w:id="51"/>
             <w:r>
               <w:rPr>
                 <w:rFonts w:ascii="Arial" w:hAnsi="Arial" w:cs="Arial"/>
@@ -1726,13 +1730,13 @@
               </w:rPr>
               <w:t>     </w:t>
             </w:r>
-            <w:bookmarkStart w:id="51" w:name="__Fieldmark__141_13344100091"/>
-            <w:bookmarkStart w:id="52" w:name="__Fieldmark__80_8691039881"/>
-            <w:bookmarkStart w:id="53" w:name="__Fieldmark__99_11542630361"/>
-            <w:bookmarkEnd w:id="50"/>
-            <w:bookmarkEnd w:id="51"/>
+            <w:bookmarkStart w:id="52" w:name="__Fieldmark__141_13344100091"/>
+            <w:bookmarkStart w:id="53" w:name="__Fieldmark__80_8691039881"/>
+            <w:bookmarkStart w:id="54" w:name="__Fieldmark__99_11542630361"/>
+            <w:bookmarkEnd w:id="47"/>
             <w:bookmarkEnd w:id="52"/>
             <w:bookmarkEnd w:id="53"/>
+            <w:bookmarkEnd w:id="54"/>
             <w:r>
               <w:fldChar w:fldCharType="end"/>
             </w:r>
@@ -1830,32 +1834,32 @@
       <w:r>
         <w:fldChar w:fldCharType="separate"/>
       </w:r>
-      <w:bookmarkStart w:id="54" w:name="__Fieldmark__196_1334410009"/>
-      <w:bookmarkStart w:id="55" w:name="Text8"/>
-      <w:bookmarkStart w:id="56" w:name="__Fieldmark__148_1154263036"/>
-      <w:bookmarkStart w:id="57" w:name="__Fieldmark__244_701887843"/>
-      <w:bookmarkStart w:id="58" w:name="Text811"/>
-      <w:bookmarkEnd w:id="54"/>
-      <w:bookmarkEnd w:id="55"/>
+      <w:bookmarkStart w:id="55" w:name="Text811"/>
+      <w:bookmarkStart w:id="56" w:name="__Fieldmark__244_701887843"/>
+      <w:bookmarkStart w:id="57" w:name="__Fieldmark__148_1154263036"/>
+      <w:bookmarkStart w:id="58" w:name="Text8"/>
+      <w:bookmarkStart w:id="59" w:name="__Fieldmark__196_1334410009"/>
       <w:bookmarkEnd w:id="56"/>
       <w:bookmarkEnd w:id="57"/>
-      <w:r>
-        <w:rPr>
-          <w:rFonts w:ascii="Arial" w:hAnsi="Arial" w:cs="Arial"/>
-          <w:b/>
-          <w:color w:val="4D4F53"/>
-          <w:sz w:val="22"/>
-          <w:szCs w:val="22"/>
-        </w:rPr>
-        <w:t>     </w:t>
-      </w:r>
-      <w:bookmarkStart w:id="59" w:name="__Fieldmark__196_13344100091"/>
-      <w:bookmarkStart w:id="60" w:name="Text81"/>
-      <w:bookmarkStart w:id="61" w:name="__Fieldmark__148_11542630361"/>
       <w:bookmarkEnd w:id="58"/>
       <w:bookmarkEnd w:id="59"/>
+      <w:r>
+        <w:rPr>
+          <w:rFonts w:ascii="Arial" w:hAnsi="Arial" w:cs="Arial"/>
+          <w:b/>
+          <w:color w:val="4D4F53"/>
+          <w:sz w:val="22"/>
+          <w:szCs w:val="22"/>
+        </w:rPr>
+        <w:t>     </w:t>
+      </w:r>
+      <w:bookmarkStart w:id="60" w:name="__Fieldmark__196_13344100091"/>
+      <w:bookmarkStart w:id="61" w:name="Text81"/>
+      <w:bookmarkStart w:id="62" w:name="__Fieldmark__148_11542630361"/>
+      <w:bookmarkEnd w:id="55"/>
       <w:bookmarkEnd w:id="60"/>
       <w:bookmarkEnd w:id="61"/>
+      <w:bookmarkEnd w:id="62"/>
       <w:r>
         <w:fldChar w:fldCharType="end"/>
       </w:r>
@@ -1907,32 +1911,32 @@
       <w:r>
         <w:fldChar w:fldCharType="separate"/>
       </w:r>
-      <w:bookmarkStart w:id="62" w:name="__Fieldmark__216_1334410009"/>
-      <w:bookmarkStart w:id="63" w:name="Text9"/>
-      <w:bookmarkStart w:id="64" w:name="__Fieldmark__162_1154263036"/>
-      <w:bookmarkStart w:id="65" w:name="__Fieldmark__270_701887843"/>
-      <w:bookmarkStart w:id="66" w:name="Text911"/>
-      <w:bookmarkEnd w:id="62"/>
-      <w:bookmarkEnd w:id="63"/>
+      <w:bookmarkStart w:id="63" w:name="Text911"/>
+      <w:bookmarkStart w:id="64" w:name="__Fieldmark__270_701887843"/>
+      <w:bookmarkStart w:id="65" w:name="__Fieldmark__162_1154263036"/>
+      <w:bookmarkStart w:id="66" w:name="Text9"/>
+      <w:bookmarkStart w:id="67" w:name="__Fieldmark__216_1334410009"/>
       <w:bookmarkEnd w:id="64"/>
       <w:bookmarkEnd w:id="65"/>
-      <w:r>
-        <w:rPr>
-          <w:rFonts w:ascii="Arial" w:hAnsi="Arial" w:cs="Arial"/>
-          <w:b/>
-          <w:color w:val="4D4F53"/>
-          <w:sz w:val="22"/>
-          <w:szCs w:val="22"/>
-        </w:rPr>
-        <w:t>     </w:t>
-      </w:r>
-      <w:bookmarkStart w:id="67" w:name="__Fieldmark__216_13344100091"/>
-      <w:bookmarkStart w:id="68" w:name="Text91"/>
-      <w:bookmarkStart w:id="69" w:name="__Fieldmark__162_11542630361"/>
       <w:bookmarkEnd w:id="66"/>
       <w:bookmarkEnd w:id="67"/>
+      <w:r>
+        <w:rPr>
+          <w:rFonts w:ascii="Arial" w:hAnsi="Arial" w:cs="Arial"/>
+          <w:b/>
+          <w:color w:val="4D4F53"/>
+          <w:sz w:val="22"/>
+          <w:szCs w:val="22"/>
+        </w:rPr>
+        <w:t>     </w:t>
+      </w:r>
+      <w:bookmarkStart w:id="68" w:name="__Fieldmark__216_13344100091"/>
+      <w:bookmarkStart w:id="69" w:name="Text91"/>
+      <w:bookmarkStart w:id="70" w:name="__Fieldmark__162_11542630361"/>
+      <w:bookmarkEnd w:id="63"/>
       <w:bookmarkEnd w:id="68"/>
       <w:bookmarkEnd w:id="69"/>
+      <w:bookmarkEnd w:id="70"/>
       <w:r>
         <w:fldChar w:fldCharType="end"/>
       </w:r>
@@ -2005,14 +2009,14 @@
       <w:r>
         <w:fldChar w:fldCharType="separate"/>
       </w:r>
-      <w:bookmarkStart w:id="70" w:name="__Fieldmark__236_1334410009"/>
-      <w:bookmarkStart w:id="71" w:name="__Fieldmark__151_869103988"/>
+      <w:bookmarkStart w:id="71" w:name="__Fieldmark__296_701887843"/>
       <w:bookmarkStart w:id="72" w:name="__Fieldmark__176_1154263036"/>
-      <w:bookmarkStart w:id="73" w:name="__Fieldmark__296_701887843"/>
-      <w:bookmarkEnd w:id="70"/>
+      <w:bookmarkStart w:id="73" w:name="__Fieldmark__151_869103988"/>
+      <w:bookmarkStart w:id="74" w:name="__Fieldmark__236_1334410009"/>
       <w:bookmarkEnd w:id="71"/>
       <w:bookmarkEnd w:id="72"/>
       <w:bookmarkEnd w:id="73"/>
+      <w:bookmarkEnd w:id="74"/>
       <w:r>
         <w:rPr>
           <w:rFonts w:ascii="Arial" w:hAnsi="Arial" w:cs="Arial"/>
@@ -2023,12 +2027,12 @@
         </w:rPr>
         <w:t>     </w:t>
       </w:r>
-      <w:bookmarkStart w:id="74" w:name="__Fieldmark__236_13344100091"/>
-      <w:bookmarkStart w:id="75" w:name="__Fieldmark__151_8691039881"/>
-      <w:bookmarkStart w:id="76" w:name="__Fieldmark__176_11542630361"/>
-      <w:bookmarkEnd w:id="74"/>
+      <w:bookmarkStart w:id="75" w:name="__Fieldmark__236_13344100091"/>
+      <w:bookmarkStart w:id="76" w:name="__Fieldmark__151_8691039881"/>
+      <w:bookmarkStart w:id="77" w:name="__Fieldmark__176_11542630361"/>
       <w:bookmarkEnd w:id="75"/>
       <w:bookmarkEnd w:id="76"/>
+      <w:bookmarkEnd w:id="77"/>
       <w:r>
         <w:fldChar w:fldCharType="end"/>
       </w:r>
@@ -2101,14 +2105,14 @@
       <w:r>
         <w:fldChar w:fldCharType="separate"/>
       </w:r>
-      <w:bookmarkStart w:id="77" w:name="__Fieldmark__256_1334410009"/>
-      <w:bookmarkStart w:id="78" w:name="__Fieldmark__162_869103988"/>
+      <w:bookmarkStart w:id="78" w:name="__Fieldmark__322_701887843"/>
       <w:bookmarkStart w:id="79" w:name="__Fieldmark__190_1154263036"/>
-      <w:bookmarkStart w:id="80" w:name="__Fieldmark__322_701887843"/>
-      <w:bookmarkEnd w:id="77"/>
+      <w:bookmarkStart w:id="80" w:name="__Fieldmark__162_869103988"/>
+      <w:bookmarkStart w:id="81" w:name="__Fieldmark__256_1334410009"/>
       <w:bookmarkEnd w:id="78"/>
       <w:bookmarkEnd w:id="79"/>
       <w:bookmarkEnd w:id="80"/>
+      <w:bookmarkEnd w:id="81"/>
       <w:r>
         <w:rPr>
           <w:rFonts w:ascii="Arial" w:hAnsi="Arial" w:cs="Arial"/>
@@ -2119,12 +2123,12 @@
         </w:rPr>
         <w:t>     </w:t>
       </w:r>
-      <w:bookmarkStart w:id="81" w:name="__Fieldmark__256_13344100091"/>
-      <w:bookmarkStart w:id="82" w:name="__Fieldmark__162_8691039881"/>
-      <w:bookmarkStart w:id="83" w:name="__Fieldmark__190_11542630361"/>
-      <w:bookmarkEnd w:id="81"/>
+      <w:bookmarkStart w:id="82" w:name="__Fieldmark__256_13344100091"/>
+      <w:bookmarkStart w:id="83" w:name="__Fieldmark__162_8691039881"/>
+      <w:bookmarkStart w:id="84" w:name="__Fieldmark__190_11542630361"/>
       <w:bookmarkEnd w:id="82"/>
       <w:bookmarkEnd w:id="83"/>
+      <w:bookmarkEnd w:id="84"/>
       <w:r>
         <w:fldChar w:fldCharType="end"/>
       </w:r>
@@ -2197,14 +2201,14 @@
       <w:r>
         <w:fldChar w:fldCharType="separate"/>
       </w:r>
-      <w:bookmarkStart w:id="84" w:name="__Fieldmark__276_1334410009"/>
-      <w:bookmarkStart w:id="85" w:name="__Fieldmark__173_869103988"/>
+      <w:bookmarkStart w:id="85" w:name="__Fieldmark__348_701887843"/>
       <w:bookmarkStart w:id="86" w:name="__Fieldmark__204_1154263036"/>
-      <w:bookmarkStart w:id="87" w:name="__Fieldmark__348_701887843"/>
-      <w:bookmarkEnd w:id="84"/>
+      <w:bookmarkStart w:id="87" w:name="__Fieldmark__173_869103988"/>
+      <w:bookmarkStart w:id="88" w:name="__Fieldmark__276_1334410009"/>
       <w:bookmarkEnd w:id="85"/>
       <w:bookmarkEnd w:id="86"/>
       <w:bookmarkEnd w:id="87"/>
+      <w:bookmarkEnd w:id="88"/>
       <w:r>
         <w:rPr>
           <w:rFonts w:ascii="Arial" w:hAnsi="Arial" w:cs="Arial"/>
@@ -2215,12 +2219,12 @@
         </w:rPr>
         <w:t>     </w:t>
       </w:r>
-      <w:bookmarkStart w:id="88" w:name="__Fieldmark__276_13344100091"/>
-      <w:bookmarkStart w:id="89" w:name="__Fieldmark__173_8691039881"/>
-      <w:bookmarkStart w:id="90" w:name="__Fieldmark__204_11542630361"/>
-      <w:bookmarkEnd w:id="88"/>
+      <w:bookmarkStart w:id="89" w:name="__Fieldmark__276_13344100091"/>
+      <w:bookmarkStart w:id="90" w:name="__Fieldmark__173_8691039881"/>
+      <w:bookmarkStart w:id="91" w:name="__Fieldmark__204_11542630361"/>
       <w:bookmarkEnd w:id="89"/>
       <w:bookmarkEnd w:id="90"/>
+      <w:bookmarkEnd w:id="91"/>
       <w:r>
         <w:fldChar w:fldCharType="end"/>
       </w:r>
@@ -2293,14 +2297,14 @@
       <w:r>
         <w:fldChar w:fldCharType="separate"/>
       </w:r>
-      <w:bookmarkStart w:id="91" w:name="__Fieldmark__296_1334410009"/>
-      <w:bookmarkStart w:id="92" w:name="__Fieldmark__184_869103988"/>
+      <w:bookmarkStart w:id="92" w:name="__Fieldmark__374_701887843"/>
       <w:bookmarkStart w:id="93" w:name="__Fieldmark__218_1154263036"/>
-      <w:bookmarkStart w:id="94" w:name="__Fieldmark__374_701887843"/>
-      <w:bookmarkEnd w:id="91"/>
+      <w:bookmarkStart w:id="94" w:name="__Fieldmark__184_869103988"/>
+      <w:bookmarkStart w:id="95" w:name="__Fieldmark__296_1334410009"/>
       <w:bookmarkEnd w:id="92"/>
       <w:bookmarkEnd w:id="93"/>
       <w:bookmarkEnd w:id="94"/>
+      <w:bookmarkEnd w:id="95"/>
       <w:r>
         <w:rPr>
           <w:rFonts w:ascii="Arial" w:hAnsi="Arial" w:cs="Arial"/>
@@ -2311,12 +2315,12 @@
         </w:rPr>
         <w:t>     </w:t>
       </w:r>
-      <w:bookmarkStart w:id="95" w:name="__Fieldmark__296_13344100091"/>
-      <w:bookmarkStart w:id="96" w:name="__Fieldmark__184_8691039881"/>
-      <w:bookmarkStart w:id="97" w:name="__Fieldmark__218_11542630361"/>
-      <w:bookmarkEnd w:id="95"/>
+      <w:bookmarkStart w:id="96" w:name="__Fieldmark__296_13344100091"/>
+      <w:bookmarkStart w:id="97" w:name="__Fieldmark__184_8691039881"/>
+      <w:bookmarkStart w:id="98" w:name="__Fieldmark__218_11542630361"/>
       <w:bookmarkEnd w:id="96"/>
       <w:bookmarkEnd w:id="97"/>
+      <w:bookmarkEnd w:id="98"/>
       <w:r>
         <w:fldChar w:fldCharType="end"/>
       </w:r>
@@ -2389,14 +2393,14 @@
       <w:r>
         <w:fldChar w:fldCharType="separate"/>
       </w:r>
-      <w:bookmarkStart w:id="98" w:name="__Fieldmark__316_1334410009"/>
-      <w:bookmarkStart w:id="99" w:name="__Fieldmark__195_869103988"/>
+      <w:bookmarkStart w:id="99" w:name="__Fieldmark__400_701887843"/>
       <w:bookmarkStart w:id="100" w:name="__Fieldmark__232_1154263036"/>
-      <w:bookmarkStart w:id="101" w:name="__Fieldmark__400_701887843"/>
-      <w:bookmarkEnd w:id="98"/>
+      <w:bookmarkStart w:id="101" w:name="__Fieldmark__195_869103988"/>
+      <w:bookmarkStart w:id="102" w:name="__Fieldmark__316_1334410009"/>
       <w:bookmarkEnd w:id="99"/>
       <w:bookmarkEnd w:id="100"/>
       <w:bookmarkEnd w:id="101"/>
+      <w:bookmarkEnd w:id="102"/>
       <w:r>
         <w:rPr>
           <w:rFonts w:ascii="Arial" w:hAnsi="Arial" w:cs="Arial"/>
@@ -2407,12 +2411,12 @@
         </w:rPr>
         <w:t>     </w:t>
       </w:r>
-      <w:bookmarkStart w:id="102" w:name="__Fieldmark__316_13344100091"/>
-      <w:bookmarkStart w:id="103" w:name="__Fieldmark__195_8691039881"/>
-      <w:bookmarkStart w:id="104" w:name="__Fieldmark__232_11542630361"/>
-      <w:bookmarkEnd w:id="102"/>
+      <w:bookmarkStart w:id="103" w:name="__Fieldmark__316_13344100091"/>
+      <w:bookmarkStart w:id="104" w:name="__Fieldmark__195_8691039881"/>
+      <w:bookmarkStart w:id="105" w:name="__Fieldmark__232_11542630361"/>
       <w:bookmarkEnd w:id="103"/>
       <w:bookmarkEnd w:id="104"/>
+      <w:bookmarkEnd w:id="105"/>
       <w:r>
         <w:fldChar w:fldCharType="end"/>
       </w:r>
@@ -2485,14 +2489,14 @@
       <w:r>
         <w:fldChar w:fldCharType="separate"/>
       </w:r>
-      <w:bookmarkStart w:id="105" w:name="__Fieldmark__336_1334410009"/>
-      <w:bookmarkStart w:id="106" w:name="__Fieldmark__206_869103988"/>
+      <w:bookmarkStart w:id="106" w:name="__Fieldmark__426_701887843"/>
       <w:bookmarkStart w:id="107" w:name="__Fieldmark__246_1154263036"/>
-      <w:bookmarkStart w:id="108" w:name="__Fieldmark__426_701887843"/>
-      <w:bookmarkEnd w:id="105"/>
+      <w:bookmarkStart w:id="108" w:name="__Fieldmark__206_869103988"/>
+      <w:bookmarkStart w:id="109" w:name="__Fieldmark__336_1334410009"/>
       <w:bookmarkEnd w:id="106"/>
       <w:bookmarkEnd w:id="107"/>
       <w:bookmarkEnd w:id="108"/>
+      <w:bookmarkEnd w:id="109"/>
       <w:r>
         <w:rPr>
           <w:rFonts w:ascii="Arial" w:hAnsi="Arial" w:cs="Arial"/>
@@ -2503,12 +2507,12 @@
         </w:rPr>
         <w:t>     </w:t>
       </w:r>
-      <w:bookmarkStart w:id="109" w:name="__Fieldmark__336_13344100091"/>
-      <w:bookmarkStart w:id="110" w:name="__Fieldmark__206_8691039881"/>
-      <w:bookmarkStart w:id="111" w:name="__Fieldmark__246_11542630361"/>
-      <w:bookmarkEnd w:id="109"/>
+      <w:bookmarkStart w:id="110" w:name="__Fieldmark__336_13344100091"/>
+      <w:bookmarkStart w:id="111" w:name="__Fieldmark__206_8691039881"/>
+      <w:bookmarkStart w:id="112" w:name="__Fieldmark__246_11542630361"/>
       <w:bookmarkEnd w:id="110"/>
       <w:bookmarkEnd w:id="111"/>
+      <w:bookmarkEnd w:id="112"/>
       <w:r>
         <w:fldChar w:fldCharType="end"/>
       </w:r>
@@ -2581,14 +2585,14 @@
       <w:r>
         <w:fldChar w:fldCharType="separate"/>
       </w:r>
-      <w:bookmarkStart w:id="112" w:name="__Fieldmark__356_1334410009"/>
-      <w:bookmarkStart w:id="113" w:name="__Fieldmark__217_869103988"/>
+      <w:bookmarkStart w:id="113" w:name="__Fieldmark__452_701887843"/>
       <w:bookmarkStart w:id="114" w:name="__Fieldmark__260_1154263036"/>
-      <w:bookmarkStart w:id="115" w:name="__Fieldmark__452_701887843"/>
-      <w:bookmarkEnd w:id="112"/>
+      <w:bookmarkStart w:id="115" w:name="__Fieldmark__217_869103988"/>
+      <w:bookmarkStart w:id="116" w:name="__Fieldmark__356_1334410009"/>
       <w:bookmarkEnd w:id="113"/>
       <w:bookmarkEnd w:id="114"/>
       <w:bookmarkEnd w:id="115"/>
+      <w:bookmarkEnd w:id="116"/>
       <w:r>
         <w:rPr>
           <w:rFonts w:ascii="Arial" w:hAnsi="Arial" w:cs="Arial"/>
@@ -2599,12 +2603,12 @@
         </w:rPr>
         <w:t>     </w:t>
       </w:r>
-      <w:bookmarkStart w:id="116" w:name="__Fieldmark__356_13344100091"/>
-      <w:bookmarkStart w:id="117" w:name="__Fieldmark__217_8691039881"/>
-      <w:bookmarkStart w:id="118" w:name="__Fieldmark__260_11542630361"/>
-      <w:bookmarkEnd w:id="116"/>
+      <w:bookmarkStart w:id="117" w:name="__Fieldmark__356_13344100091"/>
+      <w:bookmarkStart w:id="118" w:name="__Fieldmark__217_8691039881"/>
+      <w:bookmarkStart w:id="119" w:name="__Fieldmark__260_11542630361"/>
       <w:bookmarkEnd w:id="117"/>
       <w:bookmarkEnd w:id="118"/>
+      <w:bookmarkEnd w:id="119"/>
       <w:r>
         <w:fldChar w:fldCharType="end"/>
       </w:r>
@@ -2963,14 +2967,14 @@
       <w:r>
         <w:fldChar w:fldCharType="separate"/>
       </w:r>
-      <w:bookmarkStart w:id="119" w:name="__Fieldmark__390_1334410009"/>
-      <w:bookmarkStart w:id="120" w:name="Text25"/>
+      <w:bookmarkStart w:id="120" w:name="__Fieldmark__492_701887843"/>
       <w:bookmarkStart w:id="121" w:name="__Fieldmark__289_1154263036"/>
-      <w:bookmarkStart w:id="122" w:name="__Fieldmark__492_701887843"/>
-      <w:bookmarkEnd w:id="119"/>
+      <w:bookmarkStart w:id="122" w:name="Text25"/>
+      <w:bookmarkStart w:id="123" w:name="__Fieldmark__390_1334410009"/>
       <w:bookmarkEnd w:id="120"/>
       <w:bookmarkEnd w:id="121"/>
       <w:bookmarkEnd w:id="122"/>
+      <w:bookmarkEnd w:id="123"/>
       <w:r>
         <w:rPr>
           <w:rFonts w:ascii="Arial" w:hAnsi="Arial" w:cs="Arial"/>
@@ -2980,12 +2984,12 @@
         </w:rPr>
         <w:t>     </w:t>
       </w:r>
-      <w:bookmarkStart w:id="123" w:name="__Fieldmark__390_13344100091"/>
-      <w:bookmarkStart w:id="124" w:name="Text251"/>
-      <w:bookmarkStart w:id="125" w:name="__Fieldmark__289_11542630361"/>
-      <w:bookmarkEnd w:id="123"/>
+      <w:bookmarkStart w:id="124" w:name="__Fieldmark__390_13344100091"/>
+      <w:bookmarkStart w:id="125" w:name="Text251"/>
+      <w:bookmarkStart w:id="126" w:name="__Fieldmark__289_11542630361"/>
       <w:bookmarkEnd w:id="124"/>
       <w:bookmarkEnd w:id="125"/>
+      <w:bookmarkEnd w:id="126"/>
       <w:r>
         <w:fldChar w:fldCharType="end"/>
       </w:r>
@@ -3035,14 +3039,14 @@
       <w:r>
         <w:fldChar w:fldCharType="separate"/>
       </w:r>
-      <w:bookmarkStart w:id="126" w:name="__Fieldmark__407_1334410009"/>
-      <w:bookmarkStart w:id="127" w:name="__Fieldmark__261_869103988"/>
+      <w:bookmarkStart w:id="127" w:name="__Fieldmark__515_701887843"/>
       <w:bookmarkStart w:id="128" w:name="__Fieldmark__300_1154263036"/>
-      <w:bookmarkStart w:id="129" w:name="__Fieldmark__515_701887843"/>
-      <w:bookmarkEnd w:id="126"/>
+      <w:bookmarkStart w:id="129" w:name="__Fieldmark__261_869103988"/>
+      <w:bookmarkStart w:id="130" w:name="__Fieldmark__407_1334410009"/>
       <w:bookmarkEnd w:id="127"/>
       <w:bookmarkEnd w:id="128"/>
       <w:bookmarkEnd w:id="129"/>
+      <w:bookmarkEnd w:id="130"/>
       <w:r>
         <w:rPr>
           <w:rFonts w:ascii="Arial" w:hAnsi="Arial" w:cs="Arial"/>
@@ -3053,12 +3057,12 @@
         </w:rPr>
         <w:t>     </w:t>
       </w:r>
-      <w:bookmarkStart w:id="130" w:name="__Fieldmark__407_13344100091"/>
-      <w:bookmarkStart w:id="131" w:name="__Fieldmark__261_8691039881"/>
-      <w:bookmarkStart w:id="132" w:name="__Fieldmark__300_11542630361"/>
-      <w:bookmarkEnd w:id="130"/>
+      <w:bookmarkStart w:id="131" w:name="__Fieldmark__407_13344100091"/>
+      <w:bookmarkStart w:id="132" w:name="__Fieldmark__261_8691039881"/>
+      <w:bookmarkStart w:id="133" w:name="__Fieldmark__300_11542630361"/>
       <w:bookmarkEnd w:id="131"/>
       <w:bookmarkEnd w:id="132"/>
+      <w:bookmarkEnd w:id="133"/>
       <w:r>
         <w:fldChar w:fldCharType="end"/>
       </w:r>
@@ -3097,14 +3101,14 @@
       <w:r>
         <w:fldChar w:fldCharType="separate"/>
       </w:r>
-      <w:bookmarkStart w:id="133" w:name="__Fieldmark__424_1334410009"/>
-      <w:bookmarkStart w:id="134" w:name="__Fieldmark__269_869103988"/>
+      <w:bookmarkStart w:id="134" w:name="__Fieldmark__538_701887843"/>
       <w:bookmarkStart w:id="135" w:name="__Fieldmark__311_1154263036"/>
-      <w:bookmarkStart w:id="136" w:name="__Fieldmark__538_701887843"/>
-      <w:bookmarkEnd w:id="133"/>
+      <w:bookmarkStart w:id="136" w:name="__Fieldmark__269_869103988"/>
+      <w:bookmarkStart w:id="137" w:name="__Fieldmark__424_1334410009"/>
       <w:bookmarkEnd w:id="134"/>
       <w:bookmarkEnd w:id="135"/>
       <w:bookmarkEnd w:id="136"/>
+      <w:bookmarkEnd w:id="137"/>
       <w:r>
         <w:rPr>
           <w:rFonts w:ascii="Arial" w:hAnsi="Arial" w:cs="Arial"/>
@@ -3114,12 +3118,12 @@
         </w:rPr>
         <w:t>     </w:t>
       </w:r>
-      <w:bookmarkStart w:id="137" w:name="__Fieldmark__424_13344100091"/>
-      <w:bookmarkStart w:id="138" w:name="__Fieldmark__269_8691039881"/>
-      <w:bookmarkStart w:id="139" w:name="__Fieldmark__311_11542630361"/>
-      <w:bookmarkEnd w:id="137"/>
+      <w:bookmarkStart w:id="138" w:name="__Fieldmark__424_13344100091"/>
+      <w:bookmarkStart w:id="139" w:name="__Fieldmark__269_8691039881"/>
+      <w:bookmarkStart w:id="140" w:name="__Fieldmark__311_11542630361"/>
       <w:bookmarkEnd w:id="138"/>
       <w:bookmarkEnd w:id="139"/>
+      <w:bookmarkEnd w:id="140"/>
       <w:r>
         <w:fldChar w:fldCharType="end"/>
       </w:r>
@@ -3235,14 +3239,14 @@
       <w:r>
         <w:fldChar w:fldCharType="separate"/>
       </w:r>
-      <w:bookmarkStart w:id="140" w:name="__Fieldmark__443_1334410009"/>
-      <w:bookmarkStart w:id="141" w:name="__Fieldmark__279_869103988"/>
+      <w:bookmarkStart w:id="141" w:name="__Fieldmark__563_701887843"/>
       <w:bookmarkStart w:id="142" w:name="__Fieldmark__324_1154263036"/>
-      <w:bookmarkStart w:id="143" w:name="__Fieldmark__563_701887843"/>
-      <w:bookmarkEnd w:id="140"/>
+      <w:bookmarkStart w:id="143" w:name="__Fieldmark__279_869103988"/>
+      <w:bookmarkStart w:id="144" w:name="__Fieldmark__443_1334410009"/>
       <w:bookmarkEnd w:id="141"/>
       <w:bookmarkEnd w:id="142"/>
       <w:bookmarkEnd w:id="143"/>
+      <w:bookmarkEnd w:id="144"/>
       <w:r>
         <w:rPr>
           <w:rFonts w:ascii="Arial" w:hAnsi="Arial" w:cs="Arial"/>
@@ -3251,12 +3255,12 @@
         </w:rPr>
         <w:t>     </w:t>
       </w:r>
-      <w:bookmarkStart w:id="144" w:name="__Fieldmark__443_13344100091"/>
-      <w:bookmarkStart w:id="145" w:name="__Fieldmark__279_8691039881"/>
-      <w:bookmarkStart w:id="146" w:name="__Fieldmark__324_11542630361"/>
-      <w:bookmarkEnd w:id="144"/>
+      <w:bookmarkStart w:id="145" w:name="__Fieldmark__443_13344100091"/>
+      <w:bookmarkStart w:id="146" w:name="__Fieldmark__279_8691039881"/>
+      <w:bookmarkStart w:id="147" w:name="__Fieldmark__324_11542630361"/>
       <w:bookmarkEnd w:id="145"/>
       <w:bookmarkEnd w:id="146"/>
+      <w:bookmarkEnd w:id="147"/>
       <w:r>
         <w:fldChar w:fldCharType="end"/>
       </w:r>
@@ -3306,14 +3310,14 @@
       <w:r>
         <w:fldChar w:fldCharType="separate"/>
       </w:r>
-      <w:bookmarkStart w:id="147" w:name="__Fieldmark__461_1334410009"/>
-      <w:bookmarkStart w:id="148" w:name="__Fieldmark__288_869103988"/>
+      <w:bookmarkStart w:id="148" w:name="__Fieldmark__587_701887843"/>
       <w:bookmarkStart w:id="149" w:name="__Fieldmark__336_1154263036"/>
-      <w:bookmarkStart w:id="150" w:name="__Fieldmark__587_701887843"/>
-      <w:bookmarkEnd w:id="147"/>
+      <w:bookmarkStart w:id="150" w:name="__Fieldmark__288_869103988"/>
+      <w:bookmarkStart w:id="151" w:name="__Fieldmark__461_1334410009"/>
       <w:bookmarkEnd w:id="148"/>
       <w:bookmarkEnd w:id="149"/>
       <w:bookmarkEnd w:id="150"/>
+      <w:bookmarkEnd w:id="151"/>
       <w:r>
         <w:rPr>
           <w:rFonts w:ascii="Arial" w:hAnsi="Arial" w:cs="Arial"/>
@@ -3322,12 +3326,12 @@
         </w:rPr>
         <w:t>     </w:t>
       </w:r>
-      <w:bookmarkStart w:id="151" w:name="__Fieldmark__461_13344100091"/>
-      <w:bookmarkStart w:id="152" w:name="__Fieldmark__288_8691039881"/>
-      <w:bookmarkStart w:id="153" w:name="__Fieldmark__336_11542630361"/>
-      <w:bookmarkEnd w:id="151"/>
+      <w:bookmarkStart w:id="152" w:name="__Fieldmark__461_13344100091"/>
+      <w:bookmarkStart w:id="153" w:name="__Fieldmark__288_8691039881"/>
+      <w:bookmarkStart w:id="154" w:name="__Fieldmark__336_11542630361"/>
       <w:bookmarkEnd w:id="152"/>
       <w:bookmarkEnd w:id="153"/>
+      <w:bookmarkEnd w:id="154"/>
       <w:r>
         <w:fldChar w:fldCharType="end"/>
       </w:r>
@@ -3369,14 +3373,14 @@
       <w:r>
         <w:fldChar w:fldCharType="separate"/>
       </w:r>
-      <w:bookmarkStart w:id="154" w:name="__Fieldmark__478_1334410009"/>
-      <w:bookmarkStart w:id="155" w:name="__Fieldmark__296_869103988"/>
+      <w:bookmarkStart w:id="155" w:name="__Fieldmark__610_701887843"/>
       <w:bookmarkStart w:id="156" w:name="__Fieldmark__347_1154263036"/>
-      <w:bookmarkStart w:id="157" w:name="__Fieldmark__610_701887843"/>
-      <w:bookmarkEnd w:id="154"/>
+      <w:bookmarkStart w:id="157" w:name="__Fieldmark__296_869103988"/>
+      <w:bookmarkStart w:id="158" w:name="__Fieldmark__478_1334410009"/>
       <w:bookmarkEnd w:id="155"/>
       <w:bookmarkEnd w:id="156"/>
       <w:bookmarkEnd w:id="157"/>
+      <w:bookmarkEnd w:id="158"/>
       <w:r>
         <w:rPr>
           <w:rFonts w:ascii="Arial" w:hAnsi="Arial" w:cs="Arial"/>
@@ -3385,12 +3389,12 @@
         </w:rPr>
         <w:t>     </w:t>
       </w:r>
-      <w:bookmarkStart w:id="158" w:name="__Fieldmark__478_13344100091"/>
-      <w:bookmarkStart w:id="159" w:name="__Fieldmark__296_8691039881"/>
-      <w:bookmarkStart w:id="160" w:name="__Fieldmark__347_11542630361"/>
-      <w:bookmarkEnd w:id="158"/>
+      <w:bookmarkStart w:id="159" w:name="__Fieldmark__478_13344100091"/>
+      <w:bookmarkStart w:id="160" w:name="__Fieldmark__296_8691039881"/>
+      <w:bookmarkStart w:id="161" w:name="__Fieldmark__347_11542630361"/>
       <w:bookmarkEnd w:id="159"/>
       <w:bookmarkEnd w:id="160"/>
+      <w:bookmarkEnd w:id="161"/>
       <w:r>
         <w:fldChar w:fldCharType="end"/>
       </w:r>
@@ -3432,14 +3436,14 @@
       <w:r>
         <w:fldChar w:fldCharType="separate"/>
       </w:r>
-      <w:bookmarkStart w:id="161" w:name="__Fieldmark__495_1334410009"/>
-      <w:bookmarkStart w:id="162" w:name="__Fieldmark__304_869103988"/>
+      <w:bookmarkStart w:id="162" w:name="__Fieldmark__633_701887843"/>
       <w:bookmarkStart w:id="163" w:name="__Fieldmark__358_1154263036"/>
-      <w:bookmarkStart w:id="164" w:name="__Fieldmark__633_701887843"/>
-      <w:bookmarkEnd w:id="161"/>
+      <w:bookmarkStart w:id="164" w:name="__Fieldmark__304_869103988"/>
+      <w:bookmarkStart w:id="165" w:name="__Fieldmark__495_1334410009"/>
       <w:bookmarkEnd w:id="162"/>
       <w:bookmarkEnd w:id="163"/>
       <w:bookmarkEnd w:id="164"/>
+      <w:bookmarkEnd w:id="165"/>
       <w:r>
         <w:rPr>
           <w:rFonts w:ascii="Arial" w:hAnsi="Arial" w:cs="Arial"/>
@@ -3448,12 +3452,12 @@
         </w:rPr>
         <w:t>     </w:t>
       </w:r>
-      <w:bookmarkStart w:id="165" w:name="__Fieldmark__495_13344100091"/>
-      <w:bookmarkStart w:id="166" w:name="__Fieldmark__304_8691039881"/>
-      <w:bookmarkStart w:id="167" w:name="__Fieldmark__358_11542630361"/>
-      <w:bookmarkEnd w:id="165"/>
+      <w:bookmarkStart w:id="166" w:name="__Fieldmark__495_13344100091"/>
+      <w:bookmarkStart w:id="167" w:name="__Fieldmark__304_8691039881"/>
+      <w:bookmarkStart w:id="168" w:name="__Fieldmark__358_11542630361"/>
       <w:bookmarkEnd w:id="166"/>
       <w:bookmarkEnd w:id="167"/>
+      <w:bookmarkEnd w:id="168"/>
       <w:r>
         <w:fldChar w:fldCharType="end"/>
       </w:r>
@@ -3554,14 +3558,14 @@
       <w:r>
         <w:fldChar w:fldCharType="separate"/>
       </w:r>
-      <w:bookmarkStart w:id="168" w:name="__Fieldmark__513_1334410009"/>
-      <w:bookmarkStart w:id="169" w:name="__Fieldmark__315_869103988"/>
+      <w:bookmarkStart w:id="169" w:name="__Fieldmark__657_701887843"/>
       <w:bookmarkStart w:id="170" w:name="__Fieldmark__370_1154263036"/>
-      <w:bookmarkStart w:id="171" w:name="__Fieldmark__657_701887843"/>
-      <w:bookmarkEnd w:id="168"/>
+      <w:bookmarkStart w:id="171" w:name="__Fieldmark__315_869103988"/>
+      <w:bookmarkStart w:id="172" w:name="__Fieldmark__513_1334410009"/>
       <w:bookmarkEnd w:id="169"/>
       <w:bookmarkEnd w:id="170"/>
       <w:bookmarkEnd w:id="171"/>
+      <w:bookmarkEnd w:id="172"/>
       <w:r>
         <w:rPr>
           <w:rFonts w:ascii="Arial" w:hAnsi="Arial" w:cs="Arial"/>
@@ -3570,12 +3574,12 @@
         </w:rPr>
         <w:t>     </w:t>
       </w:r>
-      <w:bookmarkStart w:id="172" w:name="__Fieldmark__513_13344100091"/>
-      <w:bookmarkStart w:id="173" w:name="__Fieldmark__315_8691039881"/>
-      <w:bookmarkStart w:id="174" w:name="__Fieldmark__370_11542630361"/>
-      <w:bookmarkEnd w:id="172"/>
+      <w:bookmarkStart w:id="173" w:name="__Fieldmark__513_13344100091"/>
+      <w:bookmarkStart w:id="174" w:name="__Fieldmark__315_8691039881"/>
+      <w:bookmarkStart w:id="175" w:name="__Fieldmark__370_11542630361"/>
       <w:bookmarkEnd w:id="173"/>
       <w:bookmarkEnd w:id="174"/>
+      <w:bookmarkEnd w:id="175"/>
       <w:r>
         <w:fldChar w:fldCharType="end"/>
       </w:r>
@@ -3625,14 +3629,14 @@
       <w:r>
         <w:fldChar w:fldCharType="separate"/>
       </w:r>
-      <w:bookmarkStart w:id="175" w:name="__Fieldmark__531_1334410009"/>
-      <w:bookmarkStart w:id="176" w:name="__Fieldmark__324_869103988"/>
+      <w:bookmarkStart w:id="176" w:name="__Fieldmark__681_701887843"/>
       <w:bookmarkStart w:id="177" w:name="__Fieldmark__382_1154263036"/>
-      <w:bookmarkStart w:id="178" w:name="__Fieldmark__681_701887843"/>
-      <w:bookmarkEnd w:id="175"/>
+      <w:bookmarkStart w:id="178" w:name="__Fieldmark__324_869103988"/>
+      <w:bookmarkStart w:id="179" w:name="__Fieldmark__531_1334410009"/>
       <w:bookmarkEnd w:id="176"/>
       <w:bookmarkEnd w:id="177"/>
       <w:bookmarkEnd w:id="178"/>
+      <w:bookmarkEnd w:id="179"/>
       <w:r>
         <w:rPr>
           <w:rFonts w:ascii="Arial" w:hAnsi="Arial" w:cs="Arial"/>
@@ -3641,12 +3645,12 @@
         </w:rPr>
         <w:t>     </w:t>
       </w:r>
-      <w:bookmarkStart w:id="179" w:name="__Fieldmark__531_13344100091"/>
-      <w:bookmarkStart w:id="180" w:name="__Fieldmark__324_8691039881"/>
-      <w:bookmarkStart w:id="181" w:name="__Fieldmark__382_11542630361"/>
-      <w:bookmarkEnd w:id="179"/>
+      <w:bookmarkStart w:id="180" w:name="__Fieldmark__531_13344100091"/>
+      <w:bookmarkStart w:id="181" w:name="__Fieldmark__324_8691039881"/>
+      <w:bookmarkStart w:id="182" w:name="__Fieldmark__382_11542630361"/>
       <w:bookmarkEnd w:id="180"/>
       <w:bookmarkEnd w:id="181"/>
+      <w:bookmarkEnd w:id="182"/>
       <w:r>
         <w:fldChar w:fldCharType="end"/>
       </w:r>
@@ -3696,14 +3700,14 @@
       <w:r>
         <w:fldChar w:fldCharType="separate"/>
       </w:r>
-      <w:bookmarkStart w:id="182" w:name="__Fieldmark__549_1334410009"/>
-      <w:bookmarkStart w:id="183" w:name="__Fieldmark__333_869103988"/>
+      <w:bookmarkStart w:id="183" w:name="__Fieldmark__705_701887843"/>
       <w:bookmarkStart w:id="184" w:name="__Fieldmark__394_1154263036"/>
-      <w:bookmarkStart w:id="185" w:name="__Fieldmark__705_701887843"/>
-      <w:bookmarkEnd w:id="182"/>
+      <w:bookmarkStart w:id="185" w:name="__Fieldmark__333_869103988"/>
+      <w:bookmarkStart w:id="186" w:name="__Fieldmark__549_1334410009"/>
       <w:bookmarkEnd w:id="183"/>
       <w:bookmarkEnd w:id="184"/>
       <w:bookmarkEnd w:id="185"/>
+      <w:bookmarkEnd w:id="186"/>
       <w:r>
         <w:rPr>
           <w:rFonts w:ascii="Arial" w:hAnsi="Arial" w:cs="Arial"/>
@@ -3712,12 +3716,12 @@
         </w:rPr>
         <w:t>     </w:t>
       </w:r>
-      <w:bookmarkStart w:id="186" w:name="__Fieldmark__549_13344100091"/>
-      <w:bookmarkStart w:id="187" w:name="__Fieldmark__333_8691039881"/>
-      <w:bookmarkStart w:id="188" w:name="__Fieldmark__394_11542630361"/>
-      <w:bookmarkEnd w:id="186"/>
+      <w:bookmarkStart w:id="187" w:name="__Fieldmark__549_13344100091"/>
+      <w:bookmarkStart w:id="188" w:name="__Fieldmark__333_8691039881"/>
+      <w:bookmarkStart w:id="189" w:name="__Fieldmark__394_11542630361"/>
       <w:bookmarkEnd w:id="187"/>
       <w:bookmarkEnd w:id="188"/>
+      <w:bookmarkEnd w:id="189"/>
       <w:r>
         <w:fldChar w:fldCharType="end"/>
       </w:r>
@@ -3759,14 +3763,14 @@
       <w:r>
         <w:fldChar w:fldCharType="separate"/>
       </w:r>
-      <w:bookmarkStart w:id="189" w:name="__Fieldmark__566_1334410009"/>
-      <w:bookmarkStart w:id="190" w:name="__Fieldmark__341_869103988"/>
+      <w:bookmarkStart w:id="190" w:name="__Fieldmark__728_701887843"/>
       <w:bookmarkStart w:id="191" w:name="__Fieldmark__405_1154263036"/>
-      <w:bookmarkStart w:id="192" w:name="__Fieldmark__728_701887843"/>
-      <w:bookmarkEnd w:id="189"/>
+      <w:bookmarkStart w:id="192" w:name="__Fieldmark__341_869103988"/>
+      <w:bookmarkStart w:id="193" w:name="__Fieldmark__566_1334410009"/>
       <w:bookmarkEnd w:id="190"/>
       <w:bookmarkEnd w:id="191"/>
       <w:bookmarkEnd w:id="192"/>
+      <w:bookmarkEnd w:id="193"/>
       <w:r>
         <w:rPr>
           <w:rFonts w:ascii="Arial" w:hAnsi="Arial" w:cs="Arial"/>
@@ -3775,12 +3779,12 @@
         </w:rPr>
         <w:t>     </w:t>
       </w:r>
-      <w:bookmarkStart w:id="193" w:name="__Fieldmark__566_13344100091"/>
-      <w:bookmarkStart w:id="194" w:name="__Fieldmark__341_8691039881"/>
-      <w:bookmarkStart w:id="195" w:name="__Fieldmark__405_11542630361"/>
-      <w:bookmarkEnd w:id="193"/>
+      <w:bookmarkStart w:id="194" w:name="__Fieldmark__566_13344100091"/>
+      <w:bookmarkStart w:id="195" w:name="__Fieldmark__341_8691039881"/>
+      <w:bookmarkStart w:id="196" w:name="__Fieldmark__405_11542630361"/>
       <w:bookmarkEnd w:id="194"/>
       <w:bookmarkEnd w:id="195"/>
+      <w:bookmarkEnd w:id="196"/>
       <w:r>
         <w:fldChar w:fldCharType="end"/>
       </w:r>
@@ -3844,14 +3848,14 @@
       <w:r>
         <w:fldChar w:fldCharType="separate"/>
       </w:r>
-      <w:bookmarkStart w:id="196" w:name="__Fieldmark__584_1334410009"/>
-      <w:bookmarkStart w:id="197" w:name="__Fieldmark__350_869103988"/>
+      <w:bookmarkStart w:id="197" w:name="__Fieldmark__752_701887843"/>
       <w:bookmarkStart w:id="198" w:name="__Fieldmark__417_1154263036"/>
-      <w:bookmarkStart w:id="199" w:name="__Fieldmark__752_701887843"/>
-      <w:bookmarkEnd w:id="196"/>
+      <w:bookmarkStart w:id="199" w:name="__Fieldmark__350_869103988"/>
+      <w:bookmarkStart w:id="200" w:name="__Fieldmark__584_1334410009"/>
       <w:bookmarkEnd w:id="197"/>
       <w:bookmarkEnd w:id="198"/>
       <w:bookmarkEnd w:id="199"/>
+      <w:bookmarkEnd w:id="200"/>
       <w:r>
         <w:rPr>
           <w:rFonts w:ascii="Arial" w:hAnsi="Arial" w:cs="Arial"/>
@@ -3860,12 +3864,12 @@
         </w:rPr>
         <w:t>     </w:t>
       </w:r>
-      <w:bookmarkStart w:id="200" w:name="__Fieldmark__584_13344100091"/>
-      <w:bookmarkStart w:id="201" w:name="__Fieldmark__350_8691039881"/>
-      <w:bookmarkStart w:id="202" w:name="__Fieldmark__417_11542630361"/>
-      <w:bookmarkEnd w:id="200"/>
+      <w:bookmarkStart w:id="201" w:name="__Fieldmark__584_13344100091"/>
+      <w:bookmarkStart w:id="202" w:name="__Fieldmark__350_8691039881"/>
+      <w:bookmarkStart w:id="203" w:name="__Fieldmark__417_11542630361"/>
       <w:bookmarkEnd w:id="201"/>
       <w:bookmarkEnd w:id="202"/>
+      <w:bookmarkEnd w:id="203"/>
       <w:r>
         <w:fldChar w:fldCharType="end"/>
       </w:r>
@@ -3945,14 +3949,14 @@
       <w:r>
         <w:fldChar w:fldCharType="separate"/>
       </w:r>
-      <w:bookmarkStart w:id="203" w:name="__Fieldmark__602_1334410009"/>
-      <w:bookmarkStart w:id="204" w:name="__Fieldmark__361_869103988"/>
+      <w:bookmarkStart w:id="204" w:name="__Fieldmark__776_701887843"/>
       <w:bookmarkStart w:id="205" w:name="__Fieldmark__429_1154263036"/>
-      <w:bookmarkStart w:id="206" w:name="__Fieldmark__776_701887843"/>
-      <w:bookmarkEnd w:id="203"/>
+      <w:bookmarkStart w:id="206" w:name="__Fieldmark__361_869103988"/>
+      <w:bookmarkStart w:id="207" w:name="__Fieldmark__602_1334410009"/>
       <w:bookmarkEnd w:id="204"/>
       <w:bookmarkEnd w:id="205"/>
       <w:bookmarkEnd w:id="206"/>
+      <w:bookmarkEnd w:id="207"/>
       <w:r>
         <w:rPr>
           <w:rFonts w:ascii="Arial" w:hAnsi="Arial" w:cs="Arial"/>
@@ -3961,12 +3965,12 @@
         </w:rPr>
         <w:t>     </w:t>
       </w:r>
-      <w:bookmarkStart w:id="207" w:name="__Fieldmark__602_13344100091"/>
-      <w:bookmarkStart w:id="208" w:name="__Fieldmark__361_8691039881"/>
-      <w:bookmarkStart w:id="209" w:name="__Fieldmark__429_11542630361"/>
-      <w:bookmarkEnd w:id="207"/>
+      <w:bookmarkStart w:id="208" w:name="__Fieldmark__602_13344100091"/>
+      <w:bookmarkStart w:id="209" w:name="__Fieldmark__361_8691039881"/>
+      <w:bookmarkStart w:id="210" w:name="__Fieldmark__429_11542630361"/>
       <w:bookmarkEnd w:id="208"/>
       <w:bookmarkEnd w:id="209"/>
+      <w:bookmarkEnd w:id="210"/>
       <w:r>
         <w:fldChar w:fldCharType="end"/>
       </w:r>
@@ -4016,14 +4020,14 @@
       <w:r>
         <w:fldChar w:fldCharType="separate"/>
       </w:r>
-      <w:bookmarkStart w:id="210" w:name="__Fieldmark__620_1334410009"/>
-      <w:bookmarkStart w:id="211" w:name="__Fieldmark__370_869103988"/>
+      <w:bookmarkStart w:id="211" w:name="__Fieldmark__800_701887843"/>
       <w:bookmarkStart w:id="212" w:name="__Fieldmark__441_1154263036"/>
-      <w:bookmarkStart w:id="213" w:name="__Fieldmark__800_701887843"/>
-      <w:bookmarkEnd w:id="210"/>
+      <w:bookmarkStart w:id="213" w:name="__Fieldmark__370_869103988"/>
+      <w:bookmarkStart w:id="214" w:name="__Fieldmark__620_1334410009"/>
       <w:bookmarkEnd w:id="211"/>
       <w:bookmarkEnd w:id="212"/>
       <w:bookmarkEnd w:id="213"/>
+      <w:bookmarkEnd w:id="214"/>
       <w:r>
         <w:rPr>
           <w:rFonts w:ascii="Arial" w:hAnsi="Arial" w:cs="Arial"/>
@@ -4032,12 +4036,12 @@
         </w:rPr>
         <w:t>     </w:t>
       </w:r>
-      <w:bookmarkStart w:id="214" w:name="__Fieldmark__620_13344100091"/>
-      <w:bookmarkStart w:id="215" w:name="__Fieldmark__370_8691039881"/>
-      <w:bookmarkStart w:id="216" w:name="__Fieldmark__441_11542630361"/>
-      <w:bookmarkEnd w:id="214"/>
+      <w:bookmarkStart w:id="215" w:name="__Fieldmark__620_13344100091"/>
+      <w:bookmarkStart w:id="216" w:name="__Fieldmark__370_8691039881"/>
+      <w:bookmarkStart w:id="217" w:name="__Fieldmark__441_11542630361"/>
       <w:bookmarkEnd w:id="215"/>
       <w:bookmarkEnd w:id="216"/>
+      <w:bookmarkEnd w:id="217"/>
       <w:r>
         <w:fldChar w:fldCharType="end"/>
       </w:r>
@@ -4087,14 +4091,14 @@
       <w:r>
         <w:fldChar w:fldCharType="separate"/>
       </w:r>
-      <w:bookmarkStart w:id="217" w:name="__Fieldmark__638_1334410009"/>
-      <w:bookmarkStart w:id="218" w:name="__Fieldmark__383_869103988"/>
+      <w:bookmarkStart w:id="218" w:name="__Fieldmark__824_701887843"/>
       <w:bookmarkStart w:id="219" w:name="__Fieldmark__453_1154263036"/>
-      <w:bookmarkStart w:id="220" w:name="__Fieldmark__824_701887843"/>
-      <w:bookmarkEnd w:id="217"/>
+      <w:bookmarkStart w:id="220" w:name="__Fieldmark__383_869103988"/>
+      <w:bookmarkStart w:id="221" w:name="__Fieldmark__638_1334410009"/>
       <w:bookmarkEnd w:id="218"/>
       <w:bookmarkEnd w:id="219"/>
       <w:bookmarkEnd w:id="220"/>
+      <w:bookmarkEnd w:id="221"/>
       <w:r>
         <w:rPr>
           <w:rFonts w:ascii="Arial" w:hAnsi="Arial" w:cs="Arial"/>
@@ -4103,12 +4107,12 @@
         </w:rPr>
         <w:t>     </w:t>
       </w:r>
-      <w:bookmarkStart w:id="221" w:name="__Fieldmark__638_13344100091"/>
-      <w:bookmarkStart w:id="222" w:name="__Fieldmark__383_8691039881"/>
-      <w:bookmarkStart w:id="223" w:name="__Fieldmark__453_11542630361"/>
-      <w:bookmarkEnd w:id="221"/>
+      <w:bookmarkStart w:id="222" w:name="__Fieldmark__638_13344100091"/>
+      <w:bookmarkStart w:id="223" w:name="__Fieldmark__383_8691039881"/>
+      <w:bookmarkStart w:id="224" w:name="__Fieldmark__453_11542630361"/>
       <w:bookmarkEnd w:id="222"/>
       <w:bookmarkEnd w:id="223"/>
+      <w:bookmarkEnd w:id="224"/>
       <w:r>
         <w:fldChar w:fldCharType="end"/>
       </w:r>
@@ -4150,14 +4154,14 @@
       <w:r>
         <w:fldChar w:fldCharType="separate"/>
       </w:r>
-      <w:bookmarkStart w:id="224" w:name="__Fieldmark__655_1334410009"/>
-      <w:bookmarkStart w:id="225" w:name="__Fieldmark__391_869103988"/>
+      <w:bookmarkStart w:id="225" w:name="__Fieldmark__847_701887843"/>
       <w:bookmarkStart w:id="226" w:name="__Fieldmark__464_1154263036"/>
-      <w:bookmarkStart w:id="227" w:name="__Fieldmark__847_701887843"/>
-      <w:bookmarkEnd w:id="224"/>
+      <w:bookmarkStart w:id="227" w:name="__Fieldmark__391_869103988"/>
+      <w:bookmarkStart w:id="228" w:name="__Fieldmark__655_1334410009"/>
       <w:bookmarkEnd w:id="225"/>
       <w:bookmarkEnd w:id="226"/>
       <w:bookmarkEnd w:id="227"/>
+      <w:bookmarkEnd w:id="228"/>
       <w:r>
         <w:rPr>
           <w:rFonts w:ascii="Arial" w:hAnsi="Arial" w:cs="Arial"/>
@@ -4166,12 +4170,12 @@
         </w:rPr>
         <w:t>     </w:t>
       </w:r>
-      <w:bookmarkStart w:id="228" w:name="__Fieldmark__655_13344100091"/>
-      <w:bookmarkStart w:id="229" w:name="__Fieldmark__391_8691039881"/>
-      <w:bookmarkStart w:id="230" w:name="__Fieldmark__464_11542630361"/>
-      <w:bookmarkEnd w:id="228"/>
+      <w:bookmarkStart w:id="229" w:name="__Fieldmark__655_13344100091"/>
+      <w:bookmarkStart w:id="230" w:name="__Fieldmark__391_8691039881"/>
+      <w:bookmarkStart w:id="231" w:name="__Fieldmark__464_11542630361"/>
       <w:bookmarkEnd w:id="229"/>
       <w:bookmarkEnd w:id="230"/>
+      <w:bookmarkEnd w:id="231"/>
       <w:r>
         <w:fldChar w:fldCharType="end"/>
       </w:r>
@@ -4213,14 +4217,14 @@
       <w:r>
         <w:fldChar w:fldCharType="separate"/>
       </w:r>
-      <w:bookmarkStart w:id="231" w:name="__Fieldmark__672_1334410009"/>
-      <w:bookmarkStart w:id="232" w:name="__Fieldmark__399_869103988"/>
+      <w:bookmarkStart w:id="232" w:name="__Fieldmark__870_701887843"/>
       <w:bookmarkStart w:id="233" w:name="__Fieldmark__475_1154263036"/>
-      <w:bookmarkStart w:id="234" w:name="__Fieldmark__870_701887843"/>
-      <w:bookmarkEnd w:id="231"/>
+      <w:bookmarkStart w:id="234" w:name="__Fieldmark__399_869103988"/>
+      <w:bookmarkStart w:id="235" w:name="__Fieldmark__672_1334410009"/>
       <w:bookmarkEnd w:id="232"/>
       <w:bookmarkEnd w:id="233"/>
       <w:bookmarkEnd w:id="234"/>
+      <w:bookmarkEnd w:id="235"/>
       <w:r>
         <w:rPr>
           <w:rFonts w:ascii="Arial" w:hAnsi="Arial" w:cs="Arial"/>
@@ -4229,12 +4233,12 @@
         </w:rPr>
         <w:t>     </w:t>
       </w:r>
-      <w:bookmarkStart w:id="235" w:name="__Fieldmark__672_13344100091"/>
-      <w:bookmarkStart w:id="236" w:name="__Fieldmark__399_8691039881"/>
-      <w:bookmarkStart w:id="237" w:name="__Fieldmark__475_11542630361"/>
-      <w:bookmarkEnd w:id="235"/>
+      <w:bookmarkStart w:id="236" w:name="__Fieldmark__672_13344100091"/>
+      <w:bookmarkStart w:id="237" w:name="__Fieldmark__399_8691039881"/>
+      <w:bookmarkStart w:id="238" w:name="__Fieldmark__475_11542630361"/>
       <w:bookmarkEnd w:id="236"/>
       <w:bookmarkEnd w:id="237"/>
+      <w:bookmarkEnd w:id="238"/>
       <w:r>
         <w:fldChar w:fldCharType="end"/>
       </w:r>
@@ -4276,14 +4280,14 @@
       <w:r>
         <w:fldChar w:fldCharType="separate"/>
       </w:r>
-      <w:bookmarkStart w:id="238" w:name="__Fieldmark__689_1334410009"/>
-      <w:bookmarkStart w:id="239" w:name="__Fieldmark__407_869103988"/>
+      <w:bookmarkStart w:id="239" w:name="__Fieldmark__893_701887843"/>
       <w:bookmarkStart w:id="240" w:name="__Fieldmark__486_1154263036"/>
-      <w:bookmarkStart w:id="241" w:name="__Fieldmark__893_701887843"/>
-      <w:bookmarkEnd w:id="238"/>
+      <w:bookmarkStart w:id="241" w:name="__Fieldmark__407_869103988"/>
+      <w:bookmarkStart w:id="242" w:name="__Fieldmark__689_1334410009"/>
       <w:bookmarkEnd w:id="239"/>
       <w:bookmarkEnd w:id="240"/>
       <w:bookmarkEnd w:id="241"/>
+      <w:bookmarkEnd w:id="242"/>
       <w:r>
         <w:rPr>
           <w:rFonts w:ascii="Arial" w:hAnsi="Arial" w:cs="Arial"/>
@@ -4292,12 +4296,12 @@
         </w:rPr>
         <w:t>     </w:t>
       </w:r>
-      <w:bookmarkStart w:id="242" w:name="__Fieldmark__689_13344100091"/>
-      <w:bookmarkStart w:id="243" w:name="__Fieldmark__407_8691039881"/>
-      <w:bookmarkStart w:id="244" w:name="__Fieldmark__486_11542630361"/>
-      <w:bookmarkEnd w:id="242"/>
+      <w:bookmarkStart w:id="243" w:name="__Fieldmark__689_13344100091"/>
+      <w:bookmarkStart w:id="244" w:name="__Fieldmark__407_8691039881"/>
+      <w:bookmarkStart w:id="245" w:name="__Fieldmark__486_11542630361"/>
       <w:bookmarkEnd w:id="243"/>
       <w:bookmarkEnd w:id="244"/>
+      <w:bookmarkEnd w:id="245"/>
       <w:r>
         <w:fldChar w:fldCharType="end"/>
       </w:r>
@@ -4338,14 +4342,14 @@
       <w:r>
         <w:fldChar w:fldCharType="separate"/>
       </w:r>
-      <w:bookmarkStart w:id="245" w:name="__Fieldmark__706_1334410009"/>
-      <w:bookmarkStart w:id="246" w:name="__Fieldmark__415_869103988"/>
+      <w:bookmarkStart w:id="246" w:name="__Fieldmark__916_701887843"/>
       <w:bookmarkStart w:id="247" w:name="__Fieldmark__497_1154263036"/>
-      <w:bookmarkStart w:id="248" w:name="__Fieldmark__916_701887843"/>
-      <w:bookmarkEnd w:id="245"/>
+      <w:bookmarkStart w:id="248" w:name="__Fieldmark__415_869103988"/>
+      <w:bookmarkStart w:id="249" w:name="__Fieldmark__706_1334410009"/>
       <w:bookmarkEnd w:id="246"/>
       <w:bookmarkEnd w:id="247"/>
       <w:bookmarkEnd w:id="248"/>
+      <w:bookmarkEnd w:id="249"/>
       <w:r>
         <w:rPr>
           <w:rFonts w:ascii="Arial" w:hAnsi="Arial" w:cs="Arial"/>
@@ -4354,12 +4358,12 @@
         </w:rPr>
         <w:t>     </w:t>
       </w:r>
-      <w:bookmarkStart w:id="249" w:name="__Fieldmark__706_13344100091"/>
-      <w:bookmarkStart w:id="250" w:name="__Fieldmark__415_8691039881"/>
-      <w:bookmarkStart w:id="251" w:name="__Fieldmark__497_11542630361"/>
-      <w:bookmarkEnd w:id="249"/>
+      <w:bookmarkStart w:id="250" w:name="__Fieldmark__706_13344100091"/>
+      <w:bookmarkStart w:id="251" w:name="__Fieldmark__415_8691039881"/>
+      <w:bookmarkStart w:id="252" w:name="__Fieldmark__497_11542630361"/>
       <w:bookmarkEnd w:id="250"/>
       <w:bookmarkEnd w:id="251"/>
+      <w:bookmarkEnd w:id="252"/>
       <w:r>
         <w:fldChar w:fldCharType="end"/>
       </w:r>
@@ -4590,19 +4594,94 @@
         </w:rPr>
       </w:pPr>
       <w:r>
-        <w:pict>
-          <v:rect id="_x0000_s1027" style="position:absolute;margin-left:.05pt;margin-top:8.4pt;width:414pt;height:262.55pt;z-index:251657216;mso-wrap-distance-left:9pt;mso-wrap-distance-top:0;mso-wrap-distance-right:9pt;mso-wrap-distance-bottom:0" strokeweight="0">
-            <v:textbox>
-              <w:txbxContent>
-                <w:p>
-                  <w:pPr>
-                    <w:pStyle w:val="FrameContents"/>
-                  </w:pPr>
-                </w:p>
-              </w:txbxContent>
-            </v:textbox>
-          </v:rect>
-        </w:pict>
+        <w:rPr>
+          <w:noProof/>
+          <w:lang w:eastAsia="zh-CN"/>
+        </w:rPr>
+        <mc:AlternateContent>
+          <mc:Choice Requires="wps">
+            <w:drawing>
+              <wp:anchor distT="0" distB="0" distL="114300" distR="114300" simplePos="0" relativeHeight="251657216" behindDoc="0" locked="0" layoutInCell="1" allowOverlap="1">
+                <wp:simplePos x="0" y="0"/>
+                <wp:positionH relativeFrom="column">
+                  <wp:posOffset>635</wp:posOffset>
+                </wp:positionH>
+                <wp:positionV relativeFrom="paragraph">
+                  <wp:posOffset>106680</wp:posOffset>
+                </wp:positionV>
+                <wp:extent cx="5257800" cy="3334385"/>
+                <wp:effectExtent l="10160" t="8890" r="8890" b="9525"/>
+                <wp:wrapNone/>
+                <wp:docPr id="5" name="Rectangle 3"/>
+                <wp:cNvGraphicFramePr>
+                  <a:graphicFrameLocks xmlns:a="http://schemas.openxmlformats.org/drawingml/2006/main"/>
+                </wp:cNvGraphicFramePr>
+                <a:graphic xmlns:a="http://schemas.openxmlformats.org/drawingml/2006/main">
+                  <a:graphicData uri="http://schemas.microsoft.com/office/word/2010/wordprocessingShape">
+                    <wps:wsp>
+                      <wps:cNvSpPr>
+                        <a:spLocks noChangeArrowheads="1"/>
+                      </wps:cNvSpPr>
+                      <wps:spPr bwMode="auto">
+                        <a:xfrm>
+                          <a:off x="0" y="0"/>
+                          <a:ext cx="5257800" cy="3334385"/>
+                        </a:xfrm>
+                        <a:prstGeom prst="rect">
+                          <a:avLst/>
+                        </a:prstGeom>
+                        <a:solidFill>
+                          <a:srgbClr val="FFFFFF"/>
+                        </a:solidFill>
+                        <a:ln w="0">
+                          <a:solidFill>
+                            <a:srgbClr val="000000"/>
+                          </a:solidFill>
+                          <a:miter lim="800000"/>
+                          <a:headEnd/>
+                          <a:tailEnd/>
+                        </a:ln>
+                      </wps:spPr>
+                      <wps:txbx>
+                        <w:txbxContent>
+                          <w:p>
+                            <w:pPr>
+                              <w:pStyle w:val="FrameContents"/>
+                            </w:pPr>
+                          </w:p>
+                        </w:txbxContent>
+                      </wps:txbx>
+                      <wps:bodyPr rot="0" vert="horz" wrap="square" lIns="91440" tIns="45720" rIns="91440" bIns="45720" anchor="t" anchorCtr="0" upright="1">
+                        <a:noAutofit/>
+                      </wps:bodyPr>
+                    </wps:wsp>
+                  </a:graphicData>
+                </a:graphic>
+                <wp14:sizeRelH relativeFrom="page">
+                  <wp14:pctWidth>0</wp14:pctWidth>
+                </wp14:sizeRelH>
+                <wp14:sizeRelV relativeFrom="page">
+                  <wp14:pctHeight>0</wp14:pctHeight>
+                </wp14:sizeRelV>
+              </wp:anchor>
+            </w:drawing>
+          </mc:Choice>
+          <mc:Fallback>
+            <w:pict>
+              <v:rect id="Rectangle 3" o:spid="_x0000_s1026" style="position:absolute;margin-left:.05pt;margin-top:8.4pt;width:414pt;height:262.55pt;z-index:251657216;visibility:visible;mso-wrap-style:square;mso-width-percent:0;mso-height-percent:0;mso-wrap-distance-left:9pt;mso-wrap-distance-top:0;mso-wrap-distance-right:9pt;mso-wrap-distance-bottom:0;mso-position-horizontal:absolute;mso-position-horizontal-relative:text;mso-position-vertical:absolute;mso-position-vertical-relative:text;mso-width-percent:0;mso-height-percent:0;mso-width-relative:page;mso-height-relative:page;v-text-anchor:top" o:gfxdata="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" strokeweight="0">
+                <v:textbox>
+                  <w:txbxContent>
+                    <w:p>
+                      <w:pPr>
+                        <w:pStyle w:val="FrameContents"/>
+                      </w:pPr>
+                    </w:p>
+                  </w:txbxContent>
+                </v:textbox>
+              </v:rect>
+            </w:pict>
+          </mc:Fallback>
+        </mc:AlternateContent>
       </w:r>
     </w:p>
     <w:p>
@@ -4792,208 +4871,581 @@
         </w:rPr>
       </w:pPr>
       <w:r>
-        <w:pict>
-          <v:rect id="_x0000_s1026" style="position:absolute;margin-left:.05pt;margin-top:5.7pt;width:414pt;height:191.95pt;z-index:251658240;mso-wrap-distance-left:9pt;mso-wrap-distance-top:0;mso-wrap-distance-right:9pt;mso-wrap-distance-bottom:0" strokecolor="#4d4f53" strokeweight="0">
-            <v:textbox>
-              <w:txbxContent>
-                <w:p>
-                  <w:pPr>
-                    <w:pStyle w:val="FrameContents"/>
-                  </w:pPr>
-                </w:p>
-              </w:txbxContent>
-            </v:textbox>
-          </v:rect>
-        </w:pict>
-      </w:r>
-    </w:p>
-    <w:p>
-      <w:pPr>
-        <w:rPr>
-          <w:rFonts w:ascii="Arial" w:hAnsi="Arial" w:cs="Arial"/>
-          <w:color w:val="4D4F53"/>
-        </w:rPr>
-      </w:pPr>
-    </w:p>
-    <w:p>
-      <w:pPr>
-        <w:rPr>
-          <w:rFonts w:ascii="Arial" w:hAnsi="Arial" w:cs="Arial"/>
-          <w:color w:val="4D4F53"/>
-        </w:rPr>
-      </w:pPr>
-    </w:p>
-    <w:p>
-      <w:pPr>
-        <w:rPr>
-          <w:rFonts w:ascii="Arial" w:hAnsi="Arial" w:cs="Arial"/>
-          <w:color w:val="4D4F53"/>
-        </w:rPr>
-      </w:pPr>
-    </w:p>
-    <w:p>
-      <w:pPr>
-        <w:rPr>
-          <w:rFonts w:ascii="Arial" w:hAnsi="Arial" w:cs="Arial"/>
-          <w:color w:val="4D4F53"/>
-        </w:rPr>
-      </w:pPr>
-    </w:p>
-    <w:p>
-      <w:pPr>
-        <w:rPr>
-          <w:rFonts w:ascii="Arial" w:hAnsi="Arial" w:cs="Arial"/>
-          <w:color w:val="4D4F53"/>
-        </w:rPr>
-      </w:pPr>
-    </w:p>
-    <w:p>
-      <w:pPr>
-        <w:rPr>
-          <w:rFonts w:ascii="Arial" w:hAnsi="Arial" w:cs="Arial"/>
-          <w:color w:val="4D4F53"/>
-        </w:rPr>
-      </w:pPr>
-    </w:p>
-    <w:p>
-      <w:pPr>
-        <w:rPr>
-          <w:rFonts w:ascii="Arial" w:hAnsi="Arial" w:cs="Arial"/>
-          <w:color w:val="4D4F53"/>
-        </w:rPr>
-      </w:pPr>
-    </w:p>
-    <w:p>
-      <w:pPr>
-        <w:rPr>
-          <w:rFonts w:ascii="Arial" w:hAnsi="Arial" w:cs="Arial"/>
-          <w:color w:val="4D4F53"/>
-        </w:rPr>
-      </w:pPr>
-    </w:p>
-    <w:p>
-      <w:pPr>
-        <w:rPr>
-          <w:rFonts w:ascii="Arial" w:hAnsi="Arial" w:cs="Arial"/>
-          <w:color w:val="4D4F53"/>
-        </w:rPr>
-      </w:pPr>
-    </w:p>
-    <w:p>
-      <w:pPr>
-        <w:rPr>
-          <w:rFonts w:ascii="Arial" w:hAnsi="Arial" w:cs="Arial"/>
-          <w:color w:val="4D4F53"/>
-        </w:rPr>
-      </w:pPr>
-    </w:p>
-    <w:p>
-      <w:pPr>
-        <w:rPr>
-          <w:rFonts w:ascii="Arial" w:hAnsi="Arial" w:cs="Arial"/>
-          <w:color w:val="4D4F53"/>
-          <w:sz w:val="22"/>
-        </w:rPr>
-      </w:pPr>
-    </w:p>
-    <w:p>
-      <w:pPr>
-        <w:rPr>
-          <w:rFonts w:ascii="Arial" w:hAnsi="Arial" w:cs="Arial"/>
-          <w:color w:val="4D4F53"/>
-          <w:sz w:val="22"/>
-        </w:rPr>
-      </w:pPr>
-    </w:p>
-    <w:p>
-      <w:pPr>
-        <w:rPr>
-          <w:rFonts w:ascii="Arial" w:hAnsi="Arial" w:cs="Arial"/>
-          <w:color w:val="4D4F53"/>
-          <w:sz w:val="22"/>
-        </w:rPr>
-      </w:pPr>
-    </w:p>
-    <w:p>
-      <w:pPr>
-        <w:rPr>
-          <w:rFonts w:ascii="Arial" w:hAnsi="Arial" w:cs="Arial"/>
-          <w:color w:val="4D4F53"/>
-          <w:sz w:val="22"/>
-        </w:rPr>
-      </w:pPr>
-    </w:p>
-    <w:p>
-      <w:pPr>
-        <w:rPr>
-          <w:rFonts w:ascii="Arial" w:hAnsi="Arial" w:cs="Arial"/>
-          <w:color w:val="4D4F53"/>
-          <w:sz w:val="22"/>
-        </w:rPr>
-      </w:pPr>
-    </w:p>
-    <w:p>
-      <w:pPr>
-        <w:rPr>
-          <w:rFonts w:ascii="Arial" w:hAnsi="Arial" w:cs="Arial"/>
-          <w:color w:val="4D4F53"/>
-          <w:sz w:val="22"/>
-        </w:rPr>
-      </w:pPr>
-    </w:p>
-    <w:p>
-      <w:pPr>
-        <w:rPr>
-          <w:rFonts w:ascii="Arial" w:hAnsi="Arial" w:cs="Arial"/>
-          <w:sz w:val="22"/>
-        </w:rPr>
-      </w:pPr>
-    </w:p>
-    <w:p>
-      <w:pPr>
-        <w:rPr>
-          <w:rFonts w:ascii="Arial" w:hAnsi="Arial" w:cs="Arial"/>
-          <w:sz w:val="22"/>
-        </w:rPr>
-      </w:pPr>
-    </w:p>
-    <w:p>
-      <w:pPr>
-        <w:rPr>
-          <w:rFonts w:ascii="Arial" w:hAnsi="Arial" w:cs="Arial"/>
-          <w:sz w:val="22"/>
-        </w:rPr>
-      </w:pPr>
-    </w:p>
-    <w:p>
-      <w:pPr>
-        <w:rPr>
-          <w:rFonts w:ascii="Arial" w:hAnsi="Arial" w:cs="Arial"/>
-          <w:sz w:val="22"/>
-        </w:rPr>
-      </w:pPr>
-    </w:p>
-    <w:p>
-      <w:pPr>
-        <w:rPr>
-          <w:rFonts w:ascii="Arial" w:hAnsi="Arial" w:cs="Arial"/>
-          <w:sz w:val="22"/>
-        </w:rPr>
-      </w:pPr>
-    </w:p>
-    <w:p>
-      <w:pPr>
-        <w:rPr>
-          <w:rFonts w:ascii="Arial" w:hAnsi="Arial" w:cs="Arial"/>
-          <w:sz w:val="22"/>
-        </w:rPr>
-      </w:pPr>
-    </w:p>
-    <w:p>
-      <w:pPr>
-        <w:rPr>
-          <w:rFonts w:ascii="Arial" w:hAnsi="Arial" w:cs="Arial"/>
-          <w:sz w:val="22"/>
+        <w:rPr>
+          <w:noProof/>
+          <w:lang w:eastAsia="zh-CN"/>
+        </w:rPr>
+        <mc:AlternateContent>
+          <mc:Choice Requires="wps">
+            <w:drawing>
+              <wp:anchor distT="0" distB="0" distL="114300" distR="114300" simplePos="0" relativeHeight="251658240" behindDoc="0" locked="0" layoutInCell="1" allowOverlap="1">
+                <wp:simplePos x="0" y="0"/>
+                <wp:positionH relativeFrom="column">
+                  <wp:posOffset>635</wp:posOffset>
+                </wp:positionH>
+                <wp:positionV relativeFrom="paragraph">
+                  <wp:posOffset>72390</wp:posOffset>
+                </wp:positionV>
+                <wp:extent cx="5257800" cy="2437765"/>
+                <wp:effectExtent l="10160" t="5080" r="8890" b="5080"/>
+                <wp:wrapNone/>
+                <wp:docPr id="4" name="Rectangle 2"/>
+                <wp:cNvGraphicFramePr>
+                  <a:graphicFrameLocks xmlns:a="http://schemas.openxmlformats.org/drawingml/2006/main"/>
+                </wp:cNvGraphicFramePr>
+                <a:graphic xmlns:a="http://schemas.openxmlformats.org/drawingml/2006/main">
+                  <a:graphicData uri="http://schemas.microsoft.com/office/word/2010/wordprocessingShape">
+                    <wps:wsp>
+                      <wps:cNvSpPr>
+                        <a:spLocks noChangeArrowheads="1"/>
+                      </wps:cNvSpPr>
+                      <wps:spPr bwMode="auto">
+                        <a:xfrm>
+                          <a:off x="0" y="0"/>
+                          <a:ext cx="5257800" cy="2437765"/>
+                        </a:xfrm>
+                        <a:prstGeom prst="rect">
+                          <a:avLst/>
+                        </a:prstGeom>
+                        <a:solidFill>
+                          <a:srgbClr val="FFFFFF"/>
+                        </a:solidFill>
+                        <a:ln w="0">
+                          <a:solidFill>
+                            <a:srgbClr val="4D4F53"/>
+                          </a:solidFill>
+                          <a:miter lim="800000"/>
+                          <a:headEnd/>
+                          <a:tailEnd/>
+                        </a:ln>
+                      </wps:spPr>
+                      <wps:txbx>
+                        <w:txbxContent>
+                          <w:p>
+                            <w:pPr>
+                              <w:pStyle w:val="FrameContents"/>
+                            </w:pPr>
+                          </w:p>
+                        </w:txbxContent>
+                      </wps:txbx>
+                      <wps:bodyPr rot="0" vert="horz" wrap="square" lIns="91440" tIns="45720" rIns="91440" bIns="45720" anchor="t" anchorCtr="0" upright="1">
+                        <a:noAutofit/>
+                      </wps:bodyPr>
+                    </wps:wsp>
+                  </a:graphicData>
+                </a:graphic>
+                <wp14:sizeRelH relativeFrom="page">
+                  <wp14:pctWidth>0</wp14:pctWidth>
+                </wp14:sizeRelH>
+                <wp14:sizeRelV relativeFrom="page">
+                  <wp14:pctHeight>0</wp14:pctHeight>
+                </wp14:sizeRelV>
+              </wp:anchor>
+            </w:drawing>
+          </mc:Choice>
+          <mc:Fallback>
+            <w:pict>
+              <v:rect id="Rectangle 2" o:spid="_x0000_s1027" style="position:absolute;margin-left:.05pt;margin-top:5.7pt;width:414pt;height:191.95pt;z-index:251658240;visibility:visible;mso-wrap-style:square;mso-width-percent:0;mso-height-percent:0;mso-wrap-distance-left:9pt;mso-wrap-distance-top:0;mso-wrap-distance-right:9pt;mso-wrap-distance-bottom:0;mso-position-horizontal:absolute;mso-position-horizontal-relative:text;mso-position-vertical:absolute;mso-position-vertical-relative:text;mso-width-percent:0;mso-height-percent:0;mso-width-relative:page;mso-height-relative:page;v-text-anchor:top" o:gfxdata="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" strokecolor="#4d4f53" strokeweight="0">
+                <v:textbox>
+                  <w:txbxContent>
+                    <w:p>
+                      <w:pPr>
+                        <w:pStyle w:val="FrameContents"/>
+                      </w:pPr>
+                    </w:p>
+                  </w:txbxContent>
+                </v:textbox>
+              </v:rect>
+            </w:pict>
+          </mc:Fallback>
+        </mc:AlternateContent>
+      </w:r>
+    </w:p>
+    <w:p>
+      <w:pPr>
+        <w:rPr>
+          <w:rFonts w:ascii="Arial" w:hAnsi="Arial" w:cs="Arial"/>
+          <w:color w:val="4D4F53"/>
+        </w:rPr>
+      </w:pPr>
+    </w:p>
+    <w:p>
+      <w:pPr>
+        <w:rPr>
+          <w:rFonts w:ascii="Arial" w:hAnsi="Arial" w:cs="Arial"/>
+          <w:color w:val="4D4F53"/>
+        </w:rPr>
+      </w:pPr>
+    </w:p>
+    <w:p>
+      <w:pPr>
+        <w:rPr>
+          <w:rFonts w:ascii="Arial" w:hAnsi="Arial" w:cs="Arial"/>
+          <w:color w:val="4D4F53"/>
+        </w:rPr>
+      </w:pPr>
+    </w:p>
+    <w:p>
+      <w:pPr>
+        <w:rPr>
+          <w:rFonts w:ascii="Arial" w:hAnsi="Arial" w:cs="Arial"/>
+          <w:color w:val="4D4F53"/>
+        </w:rPr>
+      </w:pPr>
+    </w:p>
+    <w:p>
+      <w:pPr>
+        <w:rPr>
+          <w:rFonts w:ascii="Arial" w:hAnsi="Arial" w:cs="Arial"/>
+          <w:color w:val="4D4F53"/>
+        </w:rPr>
+      </w:pPr>
+    </w:p>
+    <w:p>
+      <w:pPr>
+        <w:rPr>
+          <w:rFonts w:ascii="Arial" w:hAnsi="Arial" w:cs="Arial"/>
+          <w:color w:val="4D4F53"/>
+        </w:rPr>
+      </w:pPr>
+    </w:p>
+    <w:p>
+      <w:pPr>
+        <w:rPr>
+          <w:rFonts w:ascii="Arial" w:hAnsi="Arial" w:cs="Arial"/>
+          <w:color w:val="4D4F53"/>
+        </w:rPr>
+      </w:pPr>
+    </w:p>
+    <w:p>
+      <w:pPr>
+        <w:rPr>
+          <w:rFonts w:ascii="Arial" w:hAnsi="Arial" w:cs="Arial"/>
+          <w:color w:val="4D4F53"/>
+        </w:rPr>
+      </w:pPr>
+    </w:p>
+    <w:p>
+      <w:pPr>
+        <w:rPr>
+          <w:rFonts w:ascii="Arial" w:hAnsi="Arial" w:cs="Arial"/>
+          <w:color w:val="4D4F53"/>
+        </w:rPr>
+      </w:pPr>
+    </w:p>
+    <w:p>
+      <w:pPr>
+        <w:rPr>
+          <w:rFonts w:ascii="Arial" w:hAnsi="Arial" w:cs="Arial"/>
+          <w:color w:val="4D4F53"/>
+        </w:rPr>
+      </w:pPr>
+    </w:p>
+    <w:p>
+      <w:pPr>
+        <w:rPr>
+          <w:rFonts w:ascii="Arial" w:hAnsi="Arial" w:cs="Arial"/>
+          <w:color w:val="4D4F53"/>
+          <w:sz w:val="22"/>
+        </w:rPr>
+      </w:pPr>
+    </w:p>
+    <w:p>
+      <w:pPr>
+        <w:rPr>
+          <w:rFonts w:ascii="Arial" w:hAnsi="Arial" w:cs="Arial"/>
+          <w:color w:val="4D4F53"/>
+          <w:sz w:val="22"/>
+        </w:rPr>
+      </w:pPr>
+    </w:p>
+    <w:p>
+      <w:pPr>
+        <w:rPr>
+          <w:rFonts w:ascii="Arial" w:hAnsi="Arial" w:cs="Arial"/>
+          <w:color w:val="4D4F53"/>
+          <w:sz w:val="22"/>
+        </w:rPr>
+      </w:pPr>
+    </w:p>
+    <w:p>
+      <w:pPr>
+        <w:rPr>
+          <w:rFonts w:ascii="Arial" w:hAnsi="Arial" w:cs="Arial"/>
+          <w:color w:val="4D4F53"/>
+          <w:sz w:val="22"/>
+        </w:rPr>
+      </w:pPr>
+    </w:p>
+    <w:p>
+      <w:pPr>
+        <w:rPr>
+          <w:rFonts w:ascii="Arial" w:hAnsi="Arial" w:cs="Arial"/>
+          <w:color w:val="4D4F53"/>
+          <w:sz w:val="22"/>
+        </w:rPr>
+      </w:pPr>
+    </w:p>
+    <w:p>
+      <w:pPr>
+        <w:rPr>
+          <w:rFonts w:ascii="Arial" w:hAnsi="Arial" w:cs="Arial"/>
+          <w:color w:val="4D4F53"/>
+          <w:sz w:val="22"/>
+        </w:rPr>
+      </w:pPr>
+    </w:p>
+    <w:p>
+      <w:pPr>
+        <w:rPr>
+          <w:rFonts w:ascii="Arial" w:hAnsi="Arial" w:cs="Arial"/>
+          <w:sz w:val="22"/>
+        </w:rPr>
+      </w:pPr>
+    </w:p>
+    <w:p>
+      <w:pPr>
+        <w:rPr>
+          <w:rFonts w:ascii="Arial" w:hAnsi="Arial" w:cs="Arial"/>
+          <w:sz w:val="22"/>
+        </w:rPr>
+      </w:pPr>
+    </w:p>
+    <w:p>
+      <w:pPr>
+        <w:rPr>
+          <w:rFonts w:ascii="Arial" w:hAnsi="Arial" w:cs="Arial"/>
+          <w:sz w:val="22"/>
+        </w:rPr>
+      </w:pPr>
+    </w:p>
+    <w:p>
+      <w:pPr>
+        <w:rPr>
+          <w:rFonts w:ascii="Arial" w:hAnsi="Arial" w:cs="Arial"/>
+          <w:sz w:val="22"/>
+        </w:rPr>
+      </w:pPr>
+    </w:p>
+    <w:p>
+      <w:pPr>
+        <w:rPr>
+          <w:rFonts w:ascii="Arial" w:hAnsi="Arial" w:cs="Arial"/>
+          <w:sz w:val="22"/>
+        </w:rPr>
+      </w:pPr>
+    </w:p>
+    <w:p>
+      <w:pPr>
+        <w:rPr>
+          <w:rFonts w:ascii="Arial" w:hAnsi="Arial" w:cs="Arial"/>
+          <w:sz w:val="22"/>
+        </w:rPr>
+      </w:pPr>
+    </w:p>
+    <w:p>
+      <w:pPr>
+        <w:rPr>
+          <w:rFonts w:ascii="Arial" w:hAnsi="Arial" w:cs="Arial"/>
+          <w:sz w:val="22"/>
+        </w:rPr>
+      </w:pPr>
+    </w:p>
+    <w:p>
+      <w:pPr>
+        <w:rPr>
+          <w:rFonts w:ascii="Arial" w:hAnsi="Arial" w:cs="Arial"/>
+          <w:color w:val="4D4F53"/>
+          <w:sz w:val="22"/>
+          <w:szCs w:val="22"/>
+        </w:rPr>
+      </w:pPr>
+      <w:r>
+        <w:rPr>
+          <w:rFonts w:ascii="Arial" w:hAnsi="Arial" w:cs="Arial"/>
+          <w:color w:val="4D4F53"/>
+          <w:sz w:val="22"/>
+          <w:szCs w:val="22"/>
+        </w:rPr>
+        <w:t>Please note details of anything added to Dom0 including kernel modules and additional user-space software:</w:t>
+      </w:r>
+    </w:p>
+    <w:p>
+      <w:pPr>
+        <w:rPr>
+          <w:rFonts w:ascii="Arial" w:hAnsi="Arial" w:cs="Arial"/>
+          <w:color w:val="4D4F53"/>
+          <w:sz w:val="22"/>
+          <w:szCs w:val="22"/>
+        </w:rPr>
+      </w:pPr>
+      <w:r>
+        <w:rPr>
+          <w:rFonts w:ascii="Arial" w:hAnsi="Arial" w:cs="Arial"/>
+          <w:noProof/>
+          <w:color w:val="4D4F53"/>
+          <w:sz w:val="22"/>
+          <w:szCs w:val="22"/>
+          <w:lang w:eastAsia="zh-CN"/>
+        </w:rPr>
+        <mc:AlternateContent>
+          <mc:Choice Requires="wps">
+            <w:drawing>
+              <wp:anchor distT="0" distB="0" distL="114300" distR="114300" simplePos="0" relativeHeight="251659264" behindDoc="0" locked="0" layoutInCell="1" allowOverlap="1">
+                <wp:simplePos x="0" y="0"/>
+                <wp:positionH relativeFrom="column">
+                  <wp:posOffset>10160</wp:posOffset>
+                </wp:positionH>
+                <wp:positionV relativeFrom="paragraph">
+                  <wp:posOffset>48895</wp:posOffset>
+                </wp:positionV>
+                <wp:extent cx="5257800" cy="2437765"/>
+                <wp:effectExtent l="10160" t="8255" r="8890" b="11430"/>
+                <wp:wrapNone/>
+                <wp:docPr id="3" name="Rectangle 5"/>
+                <wp:cNvGraphicFramePr>
+                  <a:graphicFrameLocks xmlns:a="http://schemas.openxmlformats.org/drawingml/2006/main"/>
+                </wp:cNvGraphicFramePr>
+                <a:graphic xmlns:a="http://schemas.openxmlformats.org/drawingml/2006/main">
+                  <a:graphicData uri="http://schemas.microsoft.com/office/word/2010/wordprocessingShape">
+                    <wps:wsp>
+                      <wps:cNvSpPr>
+                        <a:spLocks noChangeArrowheads="1"/>
+                      </wps:cNvSpPr>
+                      <wps:spPr bwMode="auto">
+                        <a:xfrm>
+                          <a:off x="0" y="0"/>
+                          <a:ext cx="5257800" cy="2437765"/>
+                        </a:xfrm>
+                        <a:prstGeom prst="rect">
+                          <a:avLst/>
+                        </a:prstGeom>
+                        <a:solidFill>
+                          <a:srgbClr val="FFFFFF"/>
+                        </a:solidFill>
+                        <a:ln w="0">
+                          <a:solidFill>
+                            <a:srgbClr val="4D4F53"/>
+                          </a:solidFill>
+                          <a:miter lim="800000"/>
+                          <a:headEnd/>
+                          <a:tailEnd/>
+                        </a:ln>
+                      </wps:spPr>
+                      <wps:txbx>
+                        <w:txbxContent>
+                          <w:p>
+                            <w:pPr>
+                              <w:pStyle w:val="FrameContents"/>
+                            </w:pPr>
+                          </w:p>
+                        </w:txbxContent>
+                      </wps:txbx>
+                      <wps:bodyPr rot="0" vert="horz" wrap="square" lIns="91440" tIns="45720" rIns="91440" bIns="45720" anchor="t" anchorCtr="0" upright="1">
+                        <a:noAutofit/>
+                      </wps:bodyPr>
+                    </wps:wsp>
+                  </a:graphicData>
+                </a:graphic>
+                <wp14:sizeRelH relativeFrom="page">
+                  <wp14:pctWidth>0</wp14:pctWidth>
+                </wp14:sizeRelH>
+                <wp14:sizeRelV relativeFrom="page">
+                  <wp14:pctHeight>0</wp14:pctHeight>
+                </wp14:sizeRelV>
+              </wp:anchor>
+            </w:drawing>
+          </mc:Choice>
+          <mc:Fallback>
+            <w:pict>
+              <v:rect id="Rectangle 5" o:spid="_x0000_s1028" style="position:absolute;margin-left:.8pt;margin-top:3.85pt;width:414pt;height:191.95pt;z-index:251659264;visibility:visible;mso-wrap-style:square;mso-width-percent:0;mso-height-percent:0;mso-wrap-distance-left:9pt;mso-wrap-distance-top:0;mso-wrap-distance-right:9pt;mso-wrap-distance-bottom:0;mso-position-horizontal:absolute;mso-position-horizontal-relative:text;mso-position-vertical:absolute;mso-position-vertical-relative:text;mso-width-percent:0;mso-height-percent:0;mso-width-relative:page;mso-height-relative:page;v-text-anchor:top" o:gfxdata="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" strokecolor="#4d4f53" strokeweight="0">
+                <v:textbox>
+                  <w:txbxContent>
+                    <w:p>
+                      <w:pPr>
+                        <w:pStyle w:val="FrameContents"/>
+                      </w:pPr>
+                    </w:p>
+                  </w:txbxContent>
+                </v:textbox>
+              </v:rect>
+            </w:pict>
+          </mc:Fallback>
+        </mc:AlternateContent>
+      </w:r>
+    </w:p>
+    <w:p>
+      <w:pPr>
+        <w:rPr>
+          <w:rFonts w:ascii="Arial" w:hAnsi="Arial" w:cs="Arial"/>
+          <w:color w:val="4D4F53"/>
+          <w:sz w:val="22"/>
+          <w:szCs w:val="22"/>
+        </w:rPr>
+      </w:pPr>
+    </w:p>
+    <w:p>
+      <w:pPr>
+        <w:rPr>
+          <w:rFonts w:ascii="Arial" w:hAnsi="Arial" w:cs="Arial"/>
+          <w:b/>
+          <w:color w:val="4D4F53"/>
+          <w:sz w:val="22"/>
+          <w:szCs w:val="22"/>
+        </w:rPr>
+      </w:pPr>
+    </w:p>
+    <w:p>
+      <w:pPr>
+        <w:rPr>
+          <w:rFonts w:ascii="Arial" w:hAnsi="Arial" w:cs="Arial"/>
+          <w:b/>
+          <w:color w:val="4D4F53"/>
+          <w:sz w:val="22"/>
+          <w:szCs w:val="22"/>
+        </w:rPr>
+      </w:pPr>
+    </w:p>
+    <w:p>
+      <w:pPr>
+        <w:rPr>
+          <w:rFonts w:ascii="Arial" w:hAnsi="Arial" w:cs="Arial"/>
+          <w:b/>
+          <w:color w:val="4D4F53"/>
+          <w:sz w:val="22"/>
+          <w:szCs w:val="22"/>
+        </w:rPr>
+      </w:pPr>
+    </w:p>
+    <w:p>
+      <w:pPr>
+        <w:rPr>
+          <w:rFonts w:ascii="Arial" w:hAnsi="Arial" w:cs="Arial"/>
+          <w:b/>
+          <w:color w:val="4D4F53"/>
+          <w:sz w:val="22"/>
+          <w:szCs w:val="22"/>
+        </w:rPr>
+      </w:pPr>
+    </w:p>
+    <w:p>
+      <w:pPr>
+        <w:rPr>
+          <w:rFonts w:ascii="Arial" w:hAnsi="Arial" w:cs="Arial"/>
+          <w:b/>
+          <w:color w:val="4D4F53"/>
+          <w:sz w:val="22"/>
+          <w:szCs w:val="22"/>
+        </w:rPr>
+      </w:pPr>
+    </w:p>
+    <w:p>
+      <w:pPr>
+        <w:rPr>
+          <w:rFonts w:ascii="Arial" w:hAnsi="Arial" w:cs="Arial"/>
+          <w:b/>
+          <w:color w:val="4D4F53"/>
+          <w:sz w:val="22"/>
+          <w:szCs w:val="22"/>
+        </w:rPr>
+      </w:pPr>
+    </w:p>
+    <w:p>
+      <w:pPr>
+        <w:rPr>
+          <w:rFonts w:ascii="Arial" w:hAnsi="Arial" w:cs="Arial"/>
+          <w:b/>
+          <w:color w:val="4D4F53"/>
+          <w:sz w:val="22"/>
+          <w:szCs w:val="22"/>
+        </w:rPr>
+      </w:pPr>
+    </w:p>
+    <w:p>
+      <w:pPr>
+        <w:rPr>
+          <w:rFonts w:ascii="Arial" w:hAnsi="Arial" w:cs="Arial"/>
+          <w:b/>
+          <w:color w:val="4D4F53"/>
+          <w:sz w:val="22"/>
+          <w:szCs w:val="22"/>
+        </w:rPr>
+      </w:pPr>
+    </w:p>
+    <w:p>
+      <w:pPr>
+        <w:rPr>
+          <w:rFonts w:ascii="Arial" w:hAnsi="Arial" w:cs="Arial"/>
+          <w:b/>
+          <w:color w:val="4D4F53"/>
+          <w:sz w:val="22"/>
+          <w:szCs w:val="22"/>
+        </w:rPr>
+      </w:pPr>
+    </w:p>
+    <w:p>
+      <w:pPr>
+        <w:rPr>
+          <w:rFonts w:ascii="Arial" w:hAnsi="Arial" w:cs="Arial"/>
+          <w:b/>
+          <w:color w:val="4D4F53"/>
+          <w:sz w:val="22"/>
+          <w:szCs w:val="22"/>
+        </w:rPr>
+      </w:pPr>
+    </w:p>
+    <w:p>
+      <w:pPr>
+        <w:rPr>
+          <w:rFonts w:ascii="Arial" w:hAnsi="Arial" w:cs="Arial"/>
+          <w:b/>
+          <w:color w:val="4D4F53"/>
+          <w:sz w:val="22"/>
+          <w:szCs w:val="22"/>
+        </w:rPr>
+      </w:pPr>
+    </w:p>
+    <w:p>
+      <w:pPr>
+        <w:rPr>
+          <w:rFonts w:ascii="Arial" w:hAnsi="Arial" w:cs="Arial"/>
+          <w:b/>
+          <w:color w:val="4D4F53"/>
+          <w:sz w:val="22"/>
+          <w:szCs w:val="22"/>
+        </w:rPr>
+      </w:pPr>
+    </w:p>
+    <w:p>
+      <w:pPr>
+        <w:rPr>
+          <w:rFonts w:ascii="Arial" w:hAnsi="Arial" w:cs="Arial"/>
+          <w:b/>
+          <w:color w:val="4D4F53"/>
+          <w:sz w:val="22"/>
+          <w:szCs w:val="22"/>
+        </w:rPr>
+      </w:pPr>
+    </w:p>
+    <w:p>
+      <w:pPr>
+        <w:rPr>
+          <w:rFonts w:ascii="Arial" w:hAnsi="Arial" w:cs="Arial"/>
+          <w:b/>
+          <w:color w:val="4D4F53"/>
+          <w:sz w:val="22"/>
+          <w:szCs w:val="22"/>
+        </w:rPr>
+      </w:pPr>
+    </w:p>
+    <w:p>
+      <w:pPr>
+        <w:rPr>
+          <w:rFonts w:ascii="Arial" w:hAnsi="Arial" w:cs="Arial"/>
+          <w:b/>
+          <w:color w:val="4D4F53"/>
+          <w:sz w:val="22"/>
+          <w:szCs w:val="22"/>
         </w:rPr>
       </w:pPr>
     </w:p>
@@ -5309,127 +5761,6 @@
           <w:rFonts w:ascii="Arial" w:hAnsi="Arial" w:cs="Arial"/>
         </w:rPr>
       </w:pPr>
-      <w:bookmarkStart w:id="252" w:name="_GoBack"/>
-      <w:bookmarkEnd w:id="252"/>
-    </w:p>
-    <w:p>
-      <w:pPr>
-        <w:rPr>
-          <w:rFonts w:ascii="Arial" w:hAnsi="Arial" w:cs="Arial"/>
-        </w:rPr>
-      </w:pPr>
-    </w:p>
-    <w:p>
-      <w:pPr>
-        <w:rPr>
-          <w:rFonts w:ascii="Arial" w:hAnsi="Arial" w:cs="Arial"/>
-        </w:rPr>
-      </w:pPr>
-    </w:p>
-    <w:p>
-      <w:pPr>
-        <w:rPr>
-          <w:rFonts w:ascii="Arial" w:hAnsi="Arial" w:cs="Arial"/>
-        </w:rPr>
-      </w:pPr>
-    </w:p>
-    <w:p>
-      <w:pPr>
-        <w:rPr>
-          <w:rFonts w:ascii="Arial" w:hAnsi="Arial" w:cs="Arial"/>
-        </w:rPr>
-      </w:pPr>
-    </w:p>
-    <w:p>
-      <w:pPr>
-        <w:rPr>
-          <w:rFonts w:ascii="Arial" w:hAnsi="Arial" w:cs="Arial"/>
-        </w:rPr>
-      </w:pPr>
-    </w:p>
-    <w:p>
-      <w:pPr>
-        <w:rPr>
-          <w:rFonts w:ascii="Arial" w:hAnsi="Arial" w:cs="Arial"/>
-        </w:rPr>
-      </w:pPr>
-    </w:p>
-    <w:p>
-      <w:pPr>
-        <w:rPr>
-          <w:rFonts w:ascii="Arial" w:hAnsi="Arial" w:cs="Arial"/>
-        </w:rPr>
-      </w:pPr>
-    </w:p>
-    <w:p>
-      <w:pPr>
-        <w:rPr>
-          <w:rFonts w:ascii="Arial" w:hAnsi="Arial" w:cs="Arial"/>
-        </w:rPr>
-      </w:pPr>
-    </w:p>
-    <w:p>
-      <w:pPr>
-        <w:rPr>
-          <w:rFonts w:ascii="Arial" w:hAnsi="Arial" w:cs="Arial"/>
-        </w:rPr>
-      </w:pPr>
-    </w:p>
-    <w:p>
-      <w:pPr>
-        <w:rPr>
-          <w:rFonts w:ascii="Arial" w:hAnsi="Arial" w:cs="Arial"/>
-        </w:rPr>
-      </w:pPr>
-    </w:p>
-    <w:p>
-      <w:pPr>
-        <w:rPr>
-          <w:rFonts w:ascii="Arial" w:hAnsi="Arial" w:cs="Arial"/>
-        </w:rPr>
-      </w:pPr>
-    </w:p>
-    <w:p>
-      <w:pPr>
-        <w:rPr>
-          <w:rFonts w:ascii="Arial" w:hAnsi="Arial" w:cs="Arial"/>
-        </w:rPr>
-      </w:pPr>
-    </w:p>
-    <w:p>
-      <w:pPr>
-        <w:rPr>
-          <w:rFonts w:ascii="Arial" w:hAnsi="Arial" w:cs="Arial"/>
-        </w:rPr>
-      </w:pPr>
-    </w:p>
-    <w:p>
-      <w:pPr>
-        <w:rPr>
-          <w:rFonts w:ascii="Arial" w:hAnsi="Arial" w:cs="Arial"/>
-        </w:rPr>
-      </w:pPr>
-    </w:p>
-    <w:p>
-      <w:pPr>
-        <w:rPr>
-          <w:rFonts w:ascii="Arial" w:hAnsi="Arial" w:cs="Arial"/>
-        </w:rPr>
-      </w:pPr>
-    </w:p>
-    <w:p>
-      <w:pPr>
-        <w:rPr>
-          <w:rFonts w:ascii="Arial" w:hAnsi="Arial" w:cs="Arial"/>
-        </w:rPr>
-      </w:pPr>
-    </w:p>
-    <w:p>
-      <w:pPr>
-        <w:rPr>
-          <w:rFonts w:ascii="Arial" w:hAnsi="Arial" w:cs="Arial"/>
-        </w:rPr>
-      </w:pPr>
     </w:p>
     <w:p>
       <w:pPr>
@@ -5485,16 +5816,7 @@
           <w:sz w:val="20"/>
           <w:szCs w:val="18"/>
         </w:rPr>
-        <w:t xml:space="preserve"> compatibility between </w:t>
-      </w:r>
-      <w:r>
-        <w:rPr>
-          <w:rFonts w:ascii="Arial" w:hAnsi="Arial" w:cs="Arial"/>
-          <w:color w:val="4D4F53"/>
-          <w:sz w:val="20"/>
-          <w:szCs w:val="18"/>
-        </w:rPr>
-        <w:t>Citrix Hypervisor</w:t>
+        <w:t xml:space="preserve"> compatibility between Citrix Hypervisor</w:t>
       </w:r>
       <w:r>
         <w:rPr>
@@ -5652,7 +5974,7 @@
               <w:spacing w:before="100"/>
               <w:outlineLvl w:val="2"/>
               <w:rPr>
-                <w:rFonts w:ascii="Arial" w:eastAsia="SimSun" w:hAnsi="Arial" w:cs="Arial"/>
+                <w:rFonts w:ascii="Arial" w:hAnsi="Arial" w:cs="Arial"/>
                 <w:b/>
                 <w:color w:val="FFFFFF"/>
                 <w:sz w:val="22"/>
@@ -5661,7 +5983,7 @@
             </w:pPr>
             <w:r>
               <w:rPr>
-                <w:rFonts w:ascii="Arial" w:eastAsia="SimSun" w:hAnsi="Arial" w:cs="Arial"/>
+                <w:rFonts w:ascii="Arial" w:hAnsi="Arial" w:cs="Arial"/>
                 <w:b/>
                 <w:color w:val="FFFFFF"/>
                 <w:sz w:val="22"/>
@@ -6168,7 +6490,7 @@
               <w:spacing w:before="100"/>
               <w:outlineLvl w:val="2"/>
               <w:rPr>
-                <w:rFonts w:ascii="Arial" w:eastAsia="SimSun" w:hAnsi="Arial" w:cs="Arial"/>
+                <w:rFonts w:ascii="Arial" w:hAnsi="Arial" w:cs="Arial"/>
                 <w:b/>
                 <w:color w:val="FFFFFF"/>
                 <w:sz w:val="22"/>
@@ -6177,7 +6499,7 @@
             </w:pPr>
             <w:r>
               <w:rPr>
-                <w:rFonts w:ascii="Arial" w:eastAsia="SimSun" w:hAnsi="Arial" w:cs="Arial"/>
+                <w:rFonts w:ascii="Arial" w:hAnsi="Arial" w:cs="Arial"/>
                 <w:b/>
                 <w:color w:val="FFFFFF"/>
                 <w:sz w:val="22"/>
@@ -6684,7 +7006,7 @@
               <w:spacing w:before="100"/>
               <w:outlineLvl w:val="2"/>
               <w:rPr>
-                <w:rFonts w:ascii="Arial" w:eastAsia="SimSun" w:hAnsi="Arial" w:cs="Arial"/>
+                <w:rFonts w:ascii="Arial" w:hAnsi="Arial" w:cs="Arial"/>
                 <w:b/>
                 <w:color w:val="FFFFFF"/>
                 <w:sz w:val="22"/>
@@ -6693,7 +7015,7 @@
             </w:pPr>
             <w:r>
               <w:rPr>
-                <w:rFonts w:ascii="Arial" w:eastAsia="SimSun" w:hAnsi="Arial" w:cs="Arial"/>
+                <w:rFonts w:ascii="Arial" w:hAnsi="Arial" w:cs="Arial"/>
                 <w:b/>
                 <w:color w:val="FFFFFF"/>
                 <w:sz w:val="22"/>
@@ -7200,7 +7522,7 @@
               <w:spacing w:before="100"/>
               <w:outlineLvl w:val="2"/>
               <w:rPr>
-                <w:rFonts w:ascii="Arial" w:eastAsia="SimSun" w:hAnsi="Arial" w:cs="Arial"/>
+                <w:rFonts w:ascii="Arial" w:hAnsi="Arial" w:cs="Arial"/>
                 <w:b/>
                 <w:color w:val="FFFFFF"/>
                 <w:sz w:val="22"/>
@@ -7209,7 +7531,7 @@
             </w:pPr>
             <w:r>
               <w:rPr>
-                <w:rFonts w:ascii="Arial" w:eastAsia="SimSun" w:hAnsi="Arial" w:cs="Arial"/>
+                <w:rFonts w:ascii="Arial" w:hAnsi="Arial" w:cs="Arial"/>
                 <w:b/>
                 <w:color w:val="FFFFFF"/>
                 <w:sz w:val="22"/>
@@ -7784,7 +8106,7 @@
               <w:spacing w:before="100"/>
               <w:outlineLvl w:val="2"/>
               <w:rPr>
-                <w:rFonts w:ascii="Arial" w:eastAsia="SimSun" w:hAnsi="Arial" w:cs="Arial"/>
+                <w:rFonts w:ascii="Arial" w:hAnsi="Arial" w:cs="Arial"/>
                 <w:b/>
                 <w:color w:val="FFFFFF"/>
                 <w:sz w:val="22"/>
@@ -7793,7 +8115,7 @@
             </w:pPr>
             <w:r>
               <w:rPr>
-                <w:rFonts w:ascii="Arial" w:eastAsia="SimSun" w:hAnsi="Arial" w:cs="Arial"/>
+                <w:rFonts w:ascii="Arial" w:hAnsi="Arial" w:cs="Arial"/>
                 <w:b/>
                 <w:color w:val="FFFFFF"/>
                 <w:sz w:val="22"/>
@@ -8118,7 +8440,7 @@
       </w:tr>
       <w:tr>
         <w:trPr>
-          <w:trHeight w:val="270"/>
+          <w:trHeight w:val="276"/>
         </w:trPr>
         <w:tc>
           <w:tcPr>
@@ -8279,7 +8601,7 @@
               <w:spacing w:before="100"/>
               <w:outlineLvl w:val="2"/>
               <w:rPr>
-                <w:rFonts w:ascii="Arial" w:eastAsia="SimSun" w:hAnsi="Arial" w:cs="Arial"/>
+                <w:rFonts w:ascii="Arial" w:hAnsi="Arial" w:cs="Arial"/>
                 <w:b/>
                 <w:color w:val="FFFFFF"/>
                 <w:sz w:val="22"/>
@@ -8288,7 +8610,7 @@
             </w:pPr>
             <w:r>
               <w:rPr>
-                <w:rFonts w:ascii="Arial" w:eastAsia="SimSun" w:hAnsi="Arial" w:cs="Arial"/>
+                <w:rFonts w:ascii="Arial" w:hAnsi="Arial" w:cs="Arial"/>
                 <w:b/>
                 <w:color w:val="FFFFFF"/>
                 <w:sz w:val="22"/>
@@ -8987,7 +9309,7 @@
               <w:spacing w:before="100"/>
               <w:outlineLvl w:val="2"/>
               <w:rPr>
-                <w:rFonts w:ascii="Arial" w:eastAsia="SimSun" w:hAnsi="Arial" w:cs="Arial"/>
+                <w:rFonts w:ascii="Arial" w:hAnsi="Arial" w:cs="Arial"/>
                 <w:b/>
                 <w:color w:val="FFFFFF"/>
                 <w:sz w:val="22"/>
@@ -8996,7 +9318,7 @@
             </w:pPr>
             <w:r>
               <w:rPr>
-                <w:rFonts w:ascii="Arial" w:eastAsia="SimSun" w:hAnsi="Arial" w:cs="Arial"/>
+                <w:rFonts w:ascii="Arial" w:hAnsi="Arial" w:cs="Arial"/>
                 <w:b/>
                 <w:color w:val="FFFFFF"/>
                 <w:sz w:val="22"/>
@@ -9503,7 +9825,7 @@
               <w:spacing w:before="100"/>
               <w:outlineLvl w:val="2"/>
               <w:rPr>
-                <w:rFonts w:ascii="Arial" w:eastAsia="SimSun" w:hAnsi="Arial" w:cs="Arial"/>
+                <w:rFonts w:ascii="Arial" w:hAnsi="Arial" w:cs="Arial"/>
                 <w:b/>
                 <w:color w:val="FFFFFF"/>
                 <w:sz w:val="22"/>
@@ -9512,7 +9834,7 @@
             </w:pPr>
             <w:r>
               <w:rPr>
-                <w:rFonts w:ascii="Arial" w:eastAsia="SimSun" w:hAnsi="Arial" w:cs="Arial"/>
+                <w:rFonts w:ascii="Arial" w:hAnsi="Arial" w:cs="Arial"/>
                 <w:b/>
                 <w:color w:val="FFFFFF"/>
                 <w:sz w:val="22"/>
@@ -10019,7 +10341,7 @@
               <w:spacing w:before="100"/>
               <w:outlineLvl w:val="2"/>
               <w:rPr>
-                <w:rFonts w:ascii="Arial" w:eastAsia="SimSun" w:hAnsi="Arial" w:cs="Arial"/>
+                <w:rFonts w:ascii="Arial" w:hAnsi="Arial" w:cs="Arial"/>
                 <w:b/>
                 <w:color w:val="FFFFFF"/>
                 <w:sz w:val="22"/>
@@ -10028,7 +10350,7 @@
             </w:pPr>
             <w:r>
               <w:rPr>
-                <w:rFonts w:ascii="Arial" w:eastAsia="SimSun" w:hAnsi="Arial" w:cs="Arial"/>
+                <w:rFonts w:ascii="Arial" w:hAnsi="Arial" w:cs="Arial"/>
                 <w:b/>
                 <w:color w:val="FFFFFF"/>
                 <w:sz w:val="22"/>
@@ -10038,7 +10360,7 @@
             </w:r>
             <w:r>
               <w:rPr>
-                <w:rFonts w:ascii="Arial" w:eastAsia="SimSun" w:hAnsi="Arial" w:cs="Arial"/>
+                <w:rFonts w:ascii="Arial" w:hAnsi="Arial" w:cs="Arial"/>
                 <w:b/>
                 <w:color w:val="FFFFFF"/>
                 <w:sz w:val="22"/>
@@ -10616,7 +10938,7 @@
               <w:spacing w:before="100"/>
               <w:outlineLvl w:val="2"/>
               <w:rPr>
-                <w:rFonts w:ascii="Arial" w:eastAsia="SimSun" w:hAnsi="Arial" w:cs="Arial"/>
+                <w:rFonts w:ascii="Arial" w:hAnsi="Arial" w:cs="Arial"/>
                 <w:b/>
                 <w:color w:val="FFFFFF"/>
                 <w:sz w:val="22"/>
@@ -10625,7 +10947,7 @@
             </w:pPr>
             <w:r>
               <w:rPr>
-                <w:rFonts w:ascii="Arial" w:eastAsia="SimSun" w:hAnsi="Arial" w:cs="Arial"/>
+                <w:rFonts w:ascii="Arial" w:hAnsi="Arial" w:cs="Arial"/>
                 <w:b/>
                 <w:color w:val="FFFFFF"/>
                 <w:sz w:val="22"/>
@@ -11837,7 +12159,7 @@
         <w:sz w:val="16"/>
         <w:szCs w:val="16"/>
       </w:rPr>
-      <w:t>9</w:t>
+      <w:t>6</w:t>
     </w:r>
     <w:r>
       <w:rPr>
@@ -11885,7 +12207,7 @@
       <w:rPr>
         <w:noProof/>
       </w:rPr>
-      <w:t>5</w:t>
+      <w:t>8</w:t>
     </w:r>
     <w:r>
       <w:fldChar w:fldCharType="end"/>
@@ -11939,7 +12261,7 @@
     </w:r>
     <w:r>
       <w:rPr>
-        <w:rFonts w:ascii="Arial" w:hAnsi="Arial" w:cs="Arial"/>
+        <w:rFonts w:ascii="Arial" w:eastAsia="Times New Roman" w:hAnsi="Arial" w:cs="Arial"/>
         <w:b/>
         <w:color w:val="4D4F53"/>
         <w:sz w:val="20"/>
@@ -12020,7 +12342,7 @@
         <w:sz w:val="16"/>
         <w:szCs w:val="16"/>
       </w:rPr>
-      <w:t>02</w:t>
+      <w:t>12</w:t>
     </w:r>
     <w:r>
       <w:rPr>
@@ -12038,7 +12360,7 @@
         <w:sz w:val="16"/>
         <w:szCs w:val="16"/>
       </w:rPr>
-      <w:t>27</w:t>
+      <w:t>20</w:t>
     </w:r>
     <w:r>
       <w:rPr>
@@ -12059,7 +12381,7 @@
         <w:lang w:eastAsia="zh-CN"/>
       </w:rPr>
       <w:drawing>
-        <wp:anchor distT="0" distB="0" distL="114300" distR="114300" simplePos="0" relativeHeight="251668480" behindDoc="1" locked="0" layoutInCell="1" allowOverlap="1" wp14:anchorId="3566EFA6" wp14:editId="490485A7">
+        <wp:anchor distT="0" distB="0" distL="114300" distR="114300" simplePos="0" relativeHeight="251665920" behindDoc="1" locked="0" layoutInCell="1" allowOverlap="1" wp14:anchorId="714E6FB6" wp14:editId="69207D12">
           <wp:simplePos x="0" y="0"/>
           <wp:positionH relativeFrom="column">
             <wp:posOffset>-523875</wp:posOffset>
@@ -12127,7 +12449,7 @@
         <w:sz w:val="16"/>
         <w:szCs w:val="16"/>
       </w:rPr>
-      <w:t>.0</w:t>
+      <w:t>.x</w:t>
     </w:r>
   </w:p>
   <w:p>
@@ -12872,7 +13194,7 @@
   <w:docDefaults>
     <w:rPrDefault>
       <w:rPr>
-        <w:rFonts w:ascii="Times New Roman" w:eastAsia="Times New Roman" w:hAnsi="Times New Roman" w:cs="Times New Roman"/>
+        <w:rFonts w:ascii="Times New Roman" w:eastAsia="SimSun" w:hAnsi="Times New Roman" w:cs="Times New Roman"/>
         <w:lang w:val="en-GB" w:eastAsia="en-GB" w:bidi="ar-SA"/>
       </w:rPr>
     </w:rPrDefault>

</xml_diff>